<commit_message>
melodic similarity and manuscript edits
</commit_message>
<xml_diff>
--- a/manuscript/JazzNets_MS.docx
+++ b/manuscript/JazzNets_MS.docx
@@ -111,10 +111,13 @@
           <w:sz w:val="24"/>
           <w:szCs w:val="24"/>
         </w:rPr>
-        <w:t xml:space="preserve">The </w:t>
-      </w:r>
-      <w:proofErr w:type="spellStart"/>
-      <w:r>
+        <w:t>The Melodicon: Representing Melodic Relationships Using Network Science Methods</w:t>
+      </w:r>
+    </w:p>
+    <w:p>
+      <w:pPr>
+        <w:spacing w:after="0" w:line="480" w:lineRule="auto"/>
+        <w:jc w:val="center"/>
         <w:rPr>
           <w:rFonts w:ascii="Times New Roman" w:hAnsi="Times New Roman" w:cs="Times New Roman"/>
           <w:b/>
@@ -122,10 +125,12 @@
           <w:sz w:val="24"/>
           <w:szCs w:val="24"/>
         </w:rPr>
-        <w:t>Melodicon</w:t>
-      </w:r>
-      <w:proofErr w:type="spellEnd"/>
-      <w:r>
+      </w:pPr>
+    </w:p>
+    <w:p>
+      <w:pPr>
+        <w:spacing w:after="0" w:line="480" w:lineRule="auto"/>
+        <w:jc w:val="center"/>
         <w:rPr>
           <w:rFonts w:ascii="Times New Roman" w:hAnsi="Times New Roman" w:cs="Times New Roman"/>
           <w:b/>
@@ -133,8 +138,7 @@
           <w:sz w:val="24"/>
           <w:szCs w:val="24"/>
         </w:rPr>
-        <w:t>: Representing Melodic Relationships Using Network Science Methods</w:t>
-      </w:r>
+      </w:pPr>
     </w:p>
     <w:p>
       <w:pPr>
@@ -282,7 +286,6 @@
     <w:p>
       <w:pPr>
         <w:spacing w:after="0" w:line="480" w:lineRule="auto"/>
-        <w:jc w:val="center"/>
         <w:rPr>
           <w:rFonts w:ascii="Times New Roman" w:hAnsi="Times New Roman" w:cs="Times New Roman"/>
           <w:b/>
@@ -304,10 +307,7 @@
           <w:szCs w:val="24"/>
         </w:rPr>
       </w:pPr>
-    </w:p>
-    <w:p>
-      <w:pPr>
-        <w:spacing w:after="0" w:line="480" w:lineRule="auto"/>
+      <w:r>
         <w:rPr>
           <w:rFonts w:ascii="Times New Roman" w:hAnsi="Times New Roman" w:cs="Times New Roman"/>
           <w:b/>
@@ -315,6 +315,165 @@
           <w:sz w:val="24"/>
           <w:szCs w:val="24"/>
         </w:rPr>
+        <w:lastRenderedPageBreak/>
+        <w:t>Abstract</w:t>
+      </w:r>
+    </w:p>
+    <w:p>
+      <w:pPr>
+        <w:spacing w:after="0" w:line="480" w:lineRule="auto"/>
+        <w:rPr>
+          <w:rFonts w:ascii="Times New Roman" w:hAnsi="Times New Roman" w:cs="Times New Roman"/>
+          <w:color w:val="212121"/>
+          <w:sz w:val="24"/>
+          <w:szCs w:val="24"/>
+        </w:rPr>
+      </w:pPr>
+      <w:r>
+        <w:rPr>
+          <w:rFonts w:ascii="Times New Roman" w:hAnsi="Times New Roman" w:cs="Times New Roman"/>
+          <w:color w:val="212121"/>
+          <w:sz w:val="24"/>
+          <w:szCs w:val="24"/>
+        </w:rPr>
+        <w:t xml:space="preserve">Semantic memory is represented as networks of words and their defining linguistic features. In semantic networks, related words are represented “closer” to each other than unrelated words, reflected in higher relatedness judgements and faster reaction times. While much research has investigated cognition underlying improvisation, the nature of improvisers’ knowledge structure has not been characterized. The current study examined whether network science can model the relationships between melodic sequences in improvised music. Using melodic sequences extracted from a large corpus of transcribed jazz improvisations, we sought evidence for melodic networks by asking participants to judge the relatedness of sequence pairs. </w:t>
+      </w:r>
+      <w:r>
+        <w:rPr>
+          <w:rFonts w:ascii="Times New Roman" w:hAnsi="Times New Roman" w:cs="Times New Roman"/>
+          <w:color w:val="212121"/>
+          <w:sz w:val="24"/>
+          <w:szCs w:val="24"/>
+        </w:rPr>
+        <w:t>We found that as distance increased, participants judged melodic sequences as less related. Moreover, the relationship between distance and reaction time was quadratic: participants slowed in RT up to distance four, then were quicker</w:t>
+      </w:r>
+      <w:r>
+        <w:rPr>
+          <w:rFonts w:ascii="Times New Roman" w:hAnsi="Times New Roman" w:cs="Times New Roman"/>
+          <w:color w:val="212121"/>
+          <w:sz w:val="24"/>
+          <w:szCs w:val="24"/>
+        </w:rPr>
+        <w:t>, a parallel finding to research in language</w:t>
+      </w:r>
+      <w:r>
+        <w:rPr>
+          <w:rFonts w:ascii="Times New Roman" w:hAnsi="Times New Roman" w:cs="Times New Roman"/>
+          <w:color w:val="212121"/>
+          <w:sz w:val="24"/>
+          <w:szCs w:val="24"/>
+        </w:rPr>
+        <w:t>. This study provides preliminary evidence for the existence of a melodic network, akin to semantic networks in language.</w:t>
+      </w:r>
+    </w:p>
+    <w:p>
+      <w:pPr>
+        <w:spacing w:after="0" w:line="480" w:lineRule="auto"/>
+        <w:rPr>
+          <w:rFonts w:ascii="Times New Roman" w:hAnsi="Times New Roman" w:cs="Times New Roman"/>
+          <w:color w:val="212121"/>
+          <w:sz w:val="24"/>
+          <w:szCs w:val="24"/>
+        </w:rPr>
+      </w:pPr>
+    </w:p>
+    <w:p>
+      <w:pPr>
+        <w:spacing w:after="0" w:line="480" w:lineRule="auto"/>
+        <w:rPr>
+          <w:rFonts w:ascii="Times New Roman" w:hAnsi="Times New Roman" w:cs="Times New Roman"/>
+          <w:color w:val="212121"/>
+          <w:sz w:val="24"/>
+          <w:szCs w:val="24"/>
+        </w:rPr>
+      </w:pPr>
+    </w:p>
+    <w:p>
+      <w:pPr>
+        <w:spacing w:after="0" w:line="480" w:lineRule="auto"/>
+        <w:rPr>
+          <w:rFonts w:ascii="Times New Roman" w:hAnsi="Times New Roman" w:cs="Times New Roman"/>
+          <w:color w:val="212121"/>
+          <w:sz w:val="24"/>
+          <w:szCs w:val="24"/>
+        </w:rPr>
+      </w:pPr>
+    </w:p>
+    <w:p>
+      <w:pPr>
+        <w:spacing w:after="0" w:line="480" w:lineRule="auto"/>
+        <w:rPr>
+          <w:rFonts w:ascii="Times New Roman" w:hAnsi="Times New Roman" w:cs="Times New Roman"/>
+          <w:color w:val="212121"/>
+          <w:sz w:val="24"/>
+          <w:szCs w:val="24"/>
+        </w:rPr>
+      </w:pPr>
+    </w:p>
+    <w:p>
+      <w:pPr>
+        <w:spacing w:after="0" w:line="480" w:lineRule="auto"/>
+        <w:rPr>
+          <w:rFonts w:ascii="Times New Roman" w:hAnsi="Times New Roman" w:cs="Times New Roman"/>
+          <w:color w:val="212121"/>
+          <w:sz w:val="24"/>
+          <w:szCs w:val="24"/>
+        </w:rPr>
+      </w:pPr>
+    </w:p>
+    <w:p>
+      <w:pPr>
+        <w:spacing w:after="0" w:line="480" w:lineRule="auto"/>
+        <w:rPr>
+          <w:rFonts w:ascii="Times New Roman" w:hAnsi="Times New Roman" w:cs="Times New Roman"/>
+          <w:color w:val="212121"/>
+          <w:sz w:val="24"/>
+          <w:szCs w:val="24"/>
+        </w:rPr>
+      </w:pPr>
+    </w:p>
+    <w:p>
+      <w:pPr>
+        <w:spacing w:after="0" w:line="480" w:lineRule="auto"/>
+        <w:rPr>
+          <w:rFonts w:ascii="Times New Roman" w:hAnsi="Times New Roman" w:cs="Times New Roman"/>
+          <w:color w:val="212121"/>
+          <w:sz w:val="24"/>
+          <w:szCs w:val="24"/>
+        </w:rPr>
+      </w:pPr>
+    </w:p>
+    <w:p>
+      <w:pPr>
+        <w:spacing w:after="0" w:line="480" w:lineRule="auto"/>
+        <w:rPr>
+          <w:rFonts w:ascii="Times New Roman" w:hAnsi="Times New Roman" w:cs="Times New Roman"/>
+          <w:color w:val="212121"/>
+          <w:sz w:val="24"/>
+          <w:szCs w:val="24"/>
+        </w:rPr>
+      </w:pPr>
+    </w:p>
+    <w:p>
+      <w:pPr>
+        <w:spacing w:after="0" w:line="480" w:lineRule="auto"/>
+        <w:rPr>
+          <w:rFonts w:ascii="Times New Roman" w:hAnsi="Times New Roman" w:cs="Times New Roman"/>
+          <w:color w:val="212121"/>
+          <w:sz w:val="24"/>
+          <w:szCs w:val="24"/>
+        </w:rPr>
+      </w:pPr>
+    </w:p>
+    <w:p>
+      <w:pPr>
+        <w:spacing w:after="0" w:line="480" w:lineRule="auto"/>
+        <w:rPr>
+          <w:rFonts w:ascii="Times New Roman" w:hAnsi="Times New Roman" w:cs="Times New Roman"/>
+          <w:color w:val="212121"/>
+          <w:sz w:val="24"/>
+          <w:szCs w:val="24"/>
+        </w:rPr>
       </w:pPr>
     </w:p>
     <w:p>
@@ -337,166 +496,8 @@
           <w:sz w:val="24"/>
           <w:szCs w:val="24"/>
         </w:rPr>
-        <w:lastRenderedPageBreak/>
-        <w:t>Abstract</w:t>
-      </w:r>
-    </w:p>
-    <w:p>
-      <w:pPr>
-        <w:spacing w:after="0" w:line="480" w:lineRule="auto"/>
-        <w:rPr>
-          <w:rFonts w:ascii="Times New Roman" w:hAnsi="Times New Roman" w:cs="Times New Roman"/>
-          <w:color w:val="212121"/>
-          <w:sz w:val="24"/>
-          <w:szCs w:val="24"/>
-        </w:rPr>
-      </w:pPr>
-      <w:r>
-        <w:rPr>
-          <w:rFonts w:ascii="Times New Roman" w:hAnsi="Times New Roman" w:cs="Times New Roman"/>
-          <w:color w:val="212121"/>
-          <w:sz w:val="24"/>
-          <w:szCs w:val="24"/>
-        </w:rPr>
-        <w:t xml:space="preserve">Semantic memory is represented as networks of words and their defining linguistic features. In semantic networks, related words are represented “closer” to each other than unrelated words, reflected in higher relatedness judgements and faster reaction times. While much research has investigated cognition underlying improvisation, the nature of improvisers’ knowledge structure has not been characterized. The current study examined whether network science can model the relationships between melodic sequences in improvised music. Using melodic sequences extracted from a large corpus of transcribed jazz improvisations, we sought evidence for melodic networks by asking participants to judge the relatedness of sequence pairs. </w:t>
-      </w:r>
-      <w:r>
-        <w:rPr>
-          <w:rFonts w:ascii="Times New Roman" w:hAnsi="Times New Roman" w:cs="Times New Roman"/>
-          <w:color w:val="212121"/>
-          <w:sz w:val="24"/>
-          <w:szCs w:val="24"/>
-        </w:rPr>
-        <w:t>We found that as distance increased, participants judged melodic sequences as less related. Moreover, the relationship between distance and reaction time was quadratic: participants slowed in RT up to distance four, then were quicker</w:t>
-      </w:r>
-      <w:r>
-        <w:rPr>
-          <w:rFonts w:ascii="Times New Roman" w:hAnsi="Times New Roman" w:cs="Times New Roman"/>
-          <w:color w:val="212121"/>
-          <w:sz w:val="24"/>
-          <w:szCs w:val="24"/>
-        </w:rPr>
-        <w:t>, a parallel finding to research in language</w:t>
-      </w:r>
-      <w:r>
-        <w:rPr>
-          <w:rFonts w:ascii="Times New Roman" w:hAnsi="Times New Roman" w:cs="Times New Roman"/>
-          <w:color w:val="212121"/>
-          <w:sz w:val="24"/>
-          <w:szCs w:val="24"/>
-        </w:rPr>
-        <w:t>. This study provides preliminary evidence for the existence of a melodic network, akin to semantic networks in language.</w:t>
-      </w:r>
-    </w:p>
-    <w:p>
-      <w:pPr>
-        <w:spacing w:after="0" w:line="480" w:lineRule="auto"/>
-        <w:rPr>
-          <w:rFonts w:ascii="Times New Roman" w:hAnsi="Times New Roman" w:cs="Times New Roman"/>
-          <w:color w:val="212121"/>
-          <w:sz w:val="24"/>
-          <w:szCs w:val="24"/>
-        </w:rPr>
-      </w:pPr>
-    </w:p>
-    <w:p>
-      <w:pPr>
-        <w:spacing w:after="0" w:line="480" w:lineRule="auto"/>
-        <w:rPr>
-          <w:rFonts w:ascii="Times New Roman" w:hAnsi="Times New Roman" w:cs="Times New Roman"/>
-          <w:color w:val="212121"/>
-          <w:sz w:val="24"/>
-          <w:szCs w:val="24"/>
-        </w:rPr>
-      </w:pPr>
-    </w:p>
-    <w:p>
-      <w:pPr>
-        <w:spacing w:after="0" w:line="480" w:lineRule="auto"/>
-        <w:rPr>
-          <w:rFonts w:ascii="Times New Roman" w:hAnsi="Times New Roman" w:cs="Times New Roman"/>
-          <w:color w:val="212121"/>
-          <w:sz w:val="24"/>
-          <w:szCs w:val="24"/>
-        </w:rPr>
-      </w:pPr>
-    </w:p>
-    <w:p>
-      <w:pPr>
-        <w:spacing w:after="0" w:line="480" w:lineRule="auto"/>
-        <w:rPr>
-          <w:rFonts w:ascii="Times New Roman" w:hAnsi="Times New Roman" w:cs="Times New Roman"/>
-          <w:color w:val="212121"/>
-          <w:sz w:val="24"/>
-          <w:szCs w:val="24"/>
-        </w:rPr>
-      </w:pPr>
-    </w:p>
-    <w:p>
-      <w:pPr>
-        <w:spacing w:after="0" w:line="480" w:lineRule="auto"/>
-        <w:rPr>
-          <w:rFonts w:ascii="Times New Roman" w:hAnsi="Times New Roman" w:cs="Times New Roman"/>
-          <w:color w:val="212121"/>
-          <w:sz w:val="24"/>
-          <w:szCs w:val="24"/>
-        </w:rPr>
-      </w:pPr>
-    </w:p>
-    <w:p>
-      <w:pPr>
-        <w:spacing w:after="0" w:line="480" w:lineRule="auto"/>
-        <w:rPr>
-          <w:rFonts w:ascii="Times New Roman" w:hAnsi="Times New Roman" w:cs="Times New Roman"/>
-          <w:color w:val="212121"/>
-          <w:sz w:val="24"/>
-          <w:szCs w:val="24"/>
-        </w:rPr>
-      </w:pPr>
-    </w:p>
-    <w:p>
-      <w:pPr>
-        <w:spacing w:after="0" w:line="480" w:lineRule="auto"/>
-        <w:rPr>
-          <w:rFonts w:ascii="Times New Roman" w:hAnsi="Times New Roman" w:cs="Times New Roman"/>
-          <w:color w:val="212121"/>
-          <w:sz w:val="24"/>
-          <w:szCs w:val="24"/>
-        </w:rPr>
-      </w:pPr>
-    </w:p>
-    <w:p>
-      <w:pPr>
-        <w:spacing w:after="0" w:line="480" w:lineRule="auto"/>
-        <w:rPr>
-          <w:rFonts w:ascii="Times New Roman" w:hAnsi="Times New Roman" w:cs="Times New Roman"/>
-          <w:color w:val="212121"/>
-          <w:sz w:val="24"/>
-          <w:szCs w:val="24"/>
-        </w:rPr>
-      </w:pPr>
-    </w:p>
-    <w:p>
-      <w:pPr>
-        <w:spacing w:after="0" w:line="480" w:lineRule="auto"/>
-        <w:rPr>
-          <w:rFonts w:ascii="Times New Roman" w:hAnsi="Times New Roman" w:cs="Times New Roman"/>
-          <w:color w:val="212121"/>
-          <w:sz w:val="24"/>
-          <w:szCs w:val="24"/>
-        </w:rPr>
-      </w:pPr>
-    </w:p>
-    <w:p>
-      <w:pPr>
-        <w:spacing w:after="0" w:line="480" w:lineRule="auto"/>
-        <w:rPr>
-          <w:rFonts w:ascii="Times New Roman" w:hAnsi="Times New Roman" w:cs="Times New Roman"/>
-          <w:color w:val="212121"/>
-          <w:sz w:val="24"/>
-          <w:szCs w:val="24"/>
-        </w:rPr>
-      </w:pPr>
+        <w:t>The Melodicon: Representing Melodic Relationships Using Network Science Methods</w:t>
+      </w:r>
     </w:p>
     <w:p>
       <w:pPr>
@@ -504,13 +505,44 @@
         <w:jc w:val="center"/>
         <w:rPr>
           <w:rFonts w:ascii="Times New Roman" w:hAnsi="Times New Roman" w:cs="Times New Roman"/>
+          <w:sz w:val="24"/>
+          <w:szCs w:val="24"/>
+        </w:rPr>
+      </w:pPr>
+      <w:r>
+        <w:rPr>
+          <w:rFonts w:ascii="Times New Roman" w:hAnsi="Times New Roman" w:cs="Times New Roman"/>
+          <w:sz w:val="24"/>
+          <w:szCs w:val="24"/>
+          <w:highlight w:val="yellow"/>
+        </w:rPr>
+        <w:t>&lt;&lt; There will be a verbose and insightful introduction section here &gt;&gt;</w:t>
+      </w:r>
+    </w:p>
+    <w:p>
+      <w:pPr>
+        <w:spacing w:after="0" w:line="480" w:lineRule="auto"/>
+        <w:jc w:val="center"/>
+        <w:rPr>
+          <w:rFonts w:ascii="Times New Roman" w:hAnsi="Times New Roman" w:cs="Times New Roman"/>
+          <w:sz w:val="24"/>
+          <w:szCs w:val="24"/>
+        </w:rPr>
+      </w:pPr>
+      <w:r>
+        <w:rPr>
+          <w:rFonts w:ascii="Times New Roman" w:hAnsi="Times New Roman" w:cs="Times New Roman"/>
           <w:b/>
           <w:bCs/>
           <w:sz w:val="24"/>
           <w:szCs w:val="24"/>
         </w:rPr>
-      </w:pPr>
-      <w:r>
+        <w:t>Method</w:t>
+      </w:r>
+    </w:p>
+    <w:p>
+      <w:pPr>
+        <w:spacing w:after="0" w:line="480" w:lineRule="auto"/>
         <w:rPr>
           <w:rFonts w:ascii="Times New Roman" w:hAnsi="Times New Roman" w:cs="Times New Roman"/>
           <w:b/>
@@ -518,9 +550,7 @@
           <w:sz w:val="24"/>
           <w:szCs w:val="24"/>
         </w:rPr>
-        <w:t xml:space="preserve">The </w:t>
-      </w:r>
-      <w:proofErr w:type="spellStart"/>
+      </w:pPr>
       <w:r>
         <w:rPr>
           <w:rFonts w:ascii="Times New Roman" w:hAnsi="Times New Roman" w:cs="Times New Roman"/>
@@ -529,80 +559,6 @@
           <w:sz w:val="24"/>
           <w:szCs w:val="24"/>
         </w:rPr>
-        <w:t>Melodicon</w:t>
-      </w:r>
-      <w:proofErr w:type="spellEnd"/>
-      <w:r>
-        <w:rPr>
-          <w:rFonts w:ascii="Times New Roman" w:hAnsi="Times New Roman" w:cs="Times New Roman"/>
-          <w:b/>
-          <w:bCs/>
-          <w:sz w:val="24"/>
-          <w:szCs w:val="24"/>
-        </w:rPr>
-        <w:t>: Representing Melodic Relationships Using Network Science Methods</w:t>
-      </w:r>
-    </w:p>
-    <w:p>
-      <w:pPr>
-        <w:spacing w:after="0" w:line="480" w:lineRule="auto"/>
-        <w:jc w:val="center"/>
-        <w:rPr>
-          <w:rFonts w:ascii="Times New Roman" w:hAnsi="Times New Roman" w:cs="Times New Roman"/>
-          <w:sz w:val="24"/>
-          <w:szCs w:val="24"/>
-        </w:rPr>
-      </w:pPr>
-      <w:r>
-        <w:rPr>
-          <w:rFonts w:ascii="Times New Roman" w:hAnsi="Times New Roman" w:cs="Times New Roman"/>
-          <w:sz w:val="24"/>
-          <w:szCs w:val="24"/>
-          <w:highlight w:val="yellow"/>
-        </w:rPr>
-        <w:t>&lt;&lt; There will be a verbose and insightful introduction section here &gt;&gt;</w:t>
-      </w:r>
-    </w:p>
-    <w:p>
-      <w:pPr>
-        <w:spacing w:after="0" w:line="480" w:lineRule="auto"/>
-        <w:jc w:val="center"/>
-        <w:rPr>
-          <w:rFonts w:ascii="Times New Roman" w:hAnsi="Times New Roman" w:cs="Times New Roman"/>
-          <w:sz w:val="24"/>
-          <w:szCs w:val="24"/>
-        </w:rPr>
-      </w:pPr>
-      <w:r>
-        <w:rPr>
-          <w:rFonts w:ascii="Times New Roman" w:hAnsi="Times New Roman" w:cs="Times New Roman"/>
-          <w:b/>
-          <w:bCs/>
-          <w:sz w:val="24"/>
-          <w:szCs w:val="24"/>
-        </w:rPr>
-        <w:t>Method</w:t>
-      </w:r>
-    </w:p>
-    <w:p>
-      <w:pPr>
-        <w:spacing w:after="0" w:line="480" w:lineRule="auto"/>
-        <w:rPr>
-          <w:rFonts w:ascii="Times New Roman" w:hAnsi="Times New Roman" w:cs="Times New Roman"/>
-          <w:b/>
-          <w:bCs/>
-          <w:sz w:val="24"/>
-          <w:szCs w:val="24"/>
-        </w:rPr>
-      </w:pPr>
-      <w:r>
-        <w:rPr>
-          <w:rFonts w:ascii="Times New Roman" w:hAnsi="Times New Roman" w:cs="Times New Roman"/>
-          <w:b/>
-          <w:bCs/>
-          <w:sz w:val="24"/>
-          <w:szCs w:val="24"/>
-        </w:rPr>
         <w:t>Participants</w:t>
       </w:r>
     </w:p>
@@ -1000,25 +956,7 @@
           <w:sz w:val="24"/>
           <w:szCs w:val="24"/>
         </w:rPr>
-        <w:t xml:space="preserve"> </w:t>
-      </w:r>
-      <w:proofErr w:type="spellStart"/>
-      <w:r>
-        <w:rPr>
-          <w:rFonts w:ascii="Times New Roman" w:hAnsi="Times New Roman" w:cs="Times New Roman"/>
-          <w:sz w:val="24"/>
-          <w:szCs w:val="24"/>
-        </w:rPr>
-        <w:t>Prolific’s</w:t>
-      </w:r>
-      <w:proofErr w:type="spellEnd"/>
-      <w:r>
-        <w:rPr>
-          <w:rFonts w:ascii="Times New Roman" w:hAnsi="Times New Roman" w:cs="Times New Roman"/>
-          <w:sz w:val="24"/>
-          <w:szCs w:val="24"/>
-        </w:rPr>
-        <w:t xml:space="preserve"> payment system.</w:t>
+        <w:t xml:space="preserve"> Prolific’s payment system.</w:t>
       </w:r>
     </w:p>
     <w:p>
@@ -1080,25 +1018,7 @@
           <w:sz w:val="24"/>
           <w:szCs w:val="24"/>
         </w:rPr>
-        <w:t xml:space="preserve">Our network was calculated from the Weimar Jazz Database (WJD; </w:t>
-      </w:r>
-      <w:proofErr w:type="spellStart"/>
-      <w:r>
-        <w:rPr>
-          <w:rFonts w:ascii="Times New Roman" w:hAnsi="Times New Roman" w:cs="Times New Roman"/>
-          <w:sz w:val="24"/>
-          <w:szCs w:val="24"/>
-        </w:rPr>
-        <w:t>Pfleiderer</w:t>
-      </w:r>
-      <w:proofErr w:type="spellEnd"/>
-      <w:r>
-        <w:rPr>
-          <w:rFonts w:ascii="Times New Roman" w:hAnsi="Times New Roman" w:cs="Times New Roman"/>
-          <w:sz w:val="24"/>
-          <w:szCs w:val="24"/>
-        </w:rPr>
-        <w:t xml:space="preserve">, 2017). The WJD corpus is a large collection of 456 annotated improvisation recordings and transcriptions by expert jazz musicians (e.g. Charlie Parker, John Coltrane, Miles Davis). </w:t>
+        <w:t xml:space="preserve">Our network was calculated from the Weimar Jazz Database (WJD; Pfleiderer, 2017). The WJD corpus is a large collection of 456 annotated improvisation recordings and transcriptions by expert jazz musicians (e.g. Charlie Parker, John Coltrane, Miles Davis). </w:t>
       </w:r>
       <w:r>
         <w:rPr>
@@ -1310,47 +1230,7 @@
           <w:sz w:val="24"/>
           <w:szCs w:val="24"/>
         </w:rPr>
-        <w:t xml:space="preserve">Semantic Distance Task (SDT; </w:t>
-      </w:r>
-      <w:proofErr w:type="spellStart"/>
-      <w:r>
-        <w:rPr>
-          <w:rFonts w:ascii="Times New Roman" w:hAnsi="Times New Roman" w:cs="Times New Roman"/>
-          <w:color w:val="212121"/>
-          <w:sz w:val="24"/>
-          <w:szCs w:val="24"/>
-        </w:rPr>
-        <w:t>Kenett</w:t>
-      </w:r>
-      <w:proofErr w:type="spellEnd"/>
-      <w:r>
-        <w:rPr>
-          <w:rFonts w:ascii="Times New Roman" w:hAnsi="Times New Roman" w:cs="Times New Roman"/>
-          <w:color w:val="212121"/>
-          <w:sz w:val="24"/>
-          <w:szCs w:val="24"/>
-        </w:rPr>
-        <w:t xml:space="preserve">, Levi, </w:t>
-      </w:r>
-      <w:proofErr w:type="spellStart"/>
-      <w:r>
-        <w:rPr>
-          <w:rFonts w:ascii="Times New Roman" w:hAnsi="Times New Roman" w:cs="Times New Roman"/>
-          <w:color w:val="212121"/>
-          <w:sz w:val="24"/>
-          <w:szCs w:val="24"/>
-        </w:rPr>
-        <w:t>Anaki</w:t>
-      </w:r>
-      <w:proofErr w:type="spellEnd"/>
-      <w:r>
-        <w:rPr>
-          <w:rFonts w:ascii="Times New Roman" w:hAnsi="Times New Roman" w:cs="Times New Roman"/>
-          <w:color w:val="212121"/>
-          <w:sz w:val="24"/>
-          <w:szCs w:val="24"/>
-        </w:rPr>
-        <w:t xml:space="preserve">, &amp; Faust, 2017) </w:t>
+        <w:t xml:space="preserve">Semantic Distance Task (SDT; Kenett, Levi, Anaki, &amp; Faust, 2017) </w:t>
       </w:r>
       <w:r>
         <w:rPr>
@@ -1906,27 +1786,7 @@
           <w:sz w:val="24"/>
           <w:szCs w:val="24"/>
         </w:rPr>
-        <w:t xml:space="preserve">using </w:t>
-      </w:r>
-      <w:proofErr w:type="spellStart"/>
-      <w:r>
-        <w:rPr>
-          <w:rFonts w:ascii="Times New Roman" w:hAnsi="Times New Roman" w:cs="Times New Roman"/>
-          <w:color w:val="212121"/>
-          <w:sz w:val="24"/>
-          <w:szCs w:val="24"/>
-        </w:rPr>
-        <w:t>Pavlovia</w:t>
-      </w:r>
-      <w:proofErr w:type="spellEnd"/>
-      <w:r>
-        <w:rPr>
-          <w:rFonts w:ascii="Times New Roman" w:hAnsi="Times New Roman" w:cs="Times New Roman"/>
-          <w:color w:val="212121"/>
-          <w:sz w:val="24"/>
-          <w:szCs w:val="24"/>
-        </w:rPr>
-        <w:t xml:space="preserve">. Participants were </w:t>
+        <w:t xml:space="preserve">using Pavlovia. Participants were </w:t>
       </w:r>
       <w:r>
         <w:rPr>
@@ -1980,27 +1840,7 @@
           <w:sz w:val="24"/>
           <w:szCs w:val="24"/>
         </w:rPr>
-        <w:t xml:space="preserve">n 80 </w:t>
-      </w:r>
-      <w:proofErr w:type="spellStart"/>
-      <w:r>
-        <w:rPr>
-          <w:rFonts w:ascii="Times New Roman" w:hAnsi="Times New Roman" w:cs="Times New Roman"/>
-          <w:color w:val="212121"/>
-          <w:sz w:val="24"/>
-          <w:szCs w:val="24"/>
-        </w:rPr>
-        <w:t>ms</w:t>
-      </w:r>
-      <w:proofErr w:type="spellEnd"/>
-      <w:r>
-        <w:rPr>
-          <w:rFonts w:ascii="Times New Roman" w:hAnsi="Times New Roman" w:cs="Times New Roman"/>
-          <w:color w:val="212121"/>
-          <w:sz w:val="24"/>
-          <w:szCs w:val="24"/>
-        </w:rPr>
-        <w:t xml:space="preserve"> fixation cross</w:t>
+        <w:t>n 80 ms fixation cross</w:t>
       </w:r>
       <w:r>
         <w:rPr>
@@ -2457,38 +2297,7 @@
           <w:sz w:val="24"/>
           <w:szCs w:val="24"/>
         </w:rPr>
-        <w:t xml:space="preserve">via the </w:t>
-      </w:r>
-      <w:proofErr w:type="spellStart"/>
-      <w:proofErr w:type="gramStart"/>
-      <w:r>
-        <w:rPr>
-          <w:rFonts w:ascii="Times New Roman" w:hAnsi="Times New Roman" w:cs="Times New Roman"/>
-          <w:color w:val="212121"/>
-          <w:sz w:val="24"/>
-          <w:szCs w:val="24"/>
-        </w:rPr>
-        <w:t>glm</w:t>
-      </w:r>
-      <w:proofErr w:type="spellEnd"/>
-      <w:r>
-        <w:rPr>
-          <w:rFonts w:ascii="Times New Roman" w:hAnsi="Times New Roman" w:cs="Times New Roman"/>
-          <w:color w:val="212121"/>
-          <w:sz w:val="24"/>
-          <w:szCs w:val="24"/>
-        </w:rPr>
-        <w:t>(</w:t>
-      </w:r>
-      <w:proofErr w:type="gramEnd"/>
-      <w:r>
-        <w:rPr>
-          <w:rFonts w:ascii="Times New Roman" w:hAnsi="Times New Roman" w:cs="Times New Roman"/>
-          <w:color w:val="212121"/>
-          <w:sz w:val="24"/>
-          <w:szCs w:val="24"/>
-        </w:rPr>
-        <w:t xml:space="preserve">) function </w:t>
+        <w:t xml:space="preserve">via the glm() function </w:t>
       </w:r>
       <w:r>
         <w:rPr>
@@ -3754,7 +3563,6 @@
         <w:ind w:firstLine="720"/>
         <w:rPr>
           <w:rFonts w:ascii="Times New Roman" w:hAnsi="Times New Roman" w:cs="Times New Roman"/>
-          <w:color w:val="212121"/>
           <w:sz w:val="24"/>
           <w:szCs w:val="24"/>
         </w:rPr>
@@ -3781,8 +3589,1249 @@
         </w:rPr>
         <w:t xml:space="preserve"> </w:t>
       </w:r>
-      <w:bookmarkStart w:id="4" w:name="_GoBack"/>
-      <w:bookmarkEnd w:id="4"/>
+      <w:r>
+        <w:rPr>
+          <w:rFonts w:ascii="Times New Roman" w:hAnsi="Times New Roman" w:cs="Times New Roman"/>
+          <w:sz w:val="24"/>
+          <w:szCs w:val="24"/>
+        </w:rPr>
+        <w:t xml:space="preserve">As in the </w:t>
+      </w:r>
+      <w:r>
+        <w:rPr>
+          <w:rFonts w:ascii="Times New Roman" w:hAnsi="Times New Roman" w:cs="Times New Roman"/>
+          <w:sz w:val="24"/>
+          <w:szCs w:val="24"/>
+        </w:rPr>
+        <w:t>language studies conducted by Kenett and colleagues (2017), p</w:t>
+      </w:r>
+      <w:r>
+        <w:rPr>
+          <w:rFonts w:ascii="Times New Roman" w:hAnsi="Times New Roman" w:cs="Times New Roman"/>
+          <w:sz w:val="24"/>
+          <w:szCs w:val="24"/>
+        </w:rPr>
+        <w:t>rior to examining the reaction time data</w:t>
+      </w:r>
+      <w:r>
+        <w:rPr>
+          <w:rFonts w:ascii="Times New Roman" w:hAnsi="Times New Roman" w:cs="Times New Roman"/>
+          <w:sz w:val="24"/>
+          <w:szCs w:val="24"/>
+        </w:rPr>
+        <w:t>,</w:t>
+      </w:r>
+      <w:r>
+        <w:rPr>
+          <w:rFonts w:ascii="Times New Roman" w:hAnsi="Times New Roman" w:cs="Times New Roman"/>
+          <w:sz w:val="24"/>
+          <w:szCs w:val="24"/>
+        </w:rPr>
+        <w:t xml:space="preserve"> trials were excluded from analysis if they were “incorrect” and did not align with whether the stimul</w:t>
+      </w:r>
+      <w:r>
+        <w:rPr>
+          <w:rFonts w:ascii="Times New Roman" w:hAnsi="Times New Roman" w:cs="Times New Roman"/>
+          <w:sz w:val="24"/>
+          <w:szCs w:val="24"/>
+        </w:rPr>
+        <w:t>us</w:t>
+      </w:r>
+      <w:r>
+        <w:rPr>
+          <w:rFonts w:ascii="Times New Roman" w:hAnsi="Times New Roman" w:cs="Times New Roman"/>
+          <w:sz w:val="24"/>
+          <w:szCs w:val="24"/>
+        </w:rPr>
+        <w:t xml:space="preserve"> pair actually shared notes. For distances 1-4, trials </w:t>
+      </w:r>
+      <w:r>
+        <w:rPr>
+          <w:rFonts w:ascii="Times New Roman" w:hAnsi="Times New Roman" w:cs="Times New Roman"/>
+          <w:sz w:val="24"/>
+          <w:szCs w:val="24"/>
+        </w:rPr>
+        <w:t xml:space="preserve">with a response of “no” </w:t>
+      </w:r>
+      <w:r>
+        <w:rPr>
+          <w:rFonts w:ascii="Times New Roman" w:hAnsi="Times New Roman" w:cs="Times New Roman"/>
+          <w:sz w:val="24"/>
+          <w:szCs w:val="24"/>
+        </w:rPr>
+        <w:t>were excluded</w:t>
+      </w:r>
+      <w:r>
+        <w:rPr>
+          <w:rFonts w:ascii="Times New Roman" w:hAnsi="Times New Roman" w:cs="Times New Roman"/>
+          <w:sz w:val="24"/>
+          <w:szCs w:val="24"/>
+        </w:rPr>
+        <w:t xml:space="preserve"> from the reaction time analysis</w:t>
+      </w:r>
+      <w:r>
+        <w:rPr>
+          <w:rFonts w:ascii="Times New Roman" w:hAnsi="Times New Roman" w:cs="Times New Roman"/>
+          <w:sz w:val="24"/>
+          <w:szCs w:val="24"/>
+        </w:rPr>
+        <w:t>, while for distances 6 and 10, “yes” trials were excluded.</w:t>
+      </w:r>
+      <w:r>
+        <w:rPr>
+          <w:rFonts w:ascii="Times New Roman" w:hAnsi="Times New Roman" w:cs="Times New Roman"/>
+          <w:sz w:val="24"/>
+          <w:szCs w:val="24"/>
+        </w:rPr>
+        <w:t xml:space="preserve"> </w:t>
+      </w:r>
+    </w:p>
+    <w:p>
+      <w:pPr>
+        <w:spacing w:after="0" w:line="480" w:lineRule="auto"/>
+        <w:ind w:firstLine="720"/>
+        <w:rPr>
+          <w:rFonts w:ascii="Times New Roman" w:hAnsi="Times New Roman" w:cs="Times New Roman"/>
+          <w:sz w:val="24"/>
+          <w:szCs w:val="24"/>
+        </w:rPr>
+      </w:pPr>
+      <w:r>
+        <w:rPr>
+          <w:rFonts w:ascii="Times New Roman" w:hAnsi="Times New Roman" w:cs="Times New Roman"/>
+          <w:sz w:val="24"/>
+          <w:szCs w:val="24"/>
+        </w:rPr>
+        <w:t xml:space="preserve">Inspection of the reaction time data revealed a likely </w:t>
+      </w:r>
+      <w:r>
+        <w:rPr>
+          <w:rFonts w:ascii="Times New Roman" w:hAnsi="Times New Roman" w:cs="Times New Roman"/>
+          <w:sz w:val="24"/>
+          <w:szCs w:val="24"/>
+        </w:rPr>
+        <w:t xml:space="preserve">quadratic relationship between distance and reaction time. A quadratic regression was performed to quantify the relationship </w:t>
+      </w:r>
+      <w:r>
+        <w:rPr>
+          <w:rFonts w:ascii="Times New Roman" w:hAnsi="Times New Roman" w:cs="Times New Roman"/>
+          <w:sz w:val="24"/>
+          <w:szCs w:val="24"/>
+        </w:rPr>
+        <w:lastRenderedPageBreak/>
+        <w:t xml:space="preserve">between </w:t>
+      </w:r>
+      <w:r>
+        <w:rPr>
+          <w:rFonts w:ascii="Times New Roman" w:hAnsi="Times New Roman" w:cs="Times New Roman"/>
+          <w:sz w:val="24"/>
+          <w:szCs w:val="24"/>
+        </w:rPr>
+        <w:t>distance and reaction time</w:t>
+      </w:r>
+      <w:r>
+        <w:rPr>
+          <w:rFonts w:ascii="Times New Roman" w:hAnsi="Times New Roman" w:cs="Times New Roman"/>
+          <w:sz w:val="24"/>
+          <w:szCs w:val="24"/>
+        </w:rPr>
+        <w:t xml:space="preserve"> with the added predictors musician status, hours per week spent listening to music, and hours per week spent listening to jazz. </w:t>
+      </w:r>
+      <w:r>
+        <w:rPr>
+          <w:rFonts w:ascii="Times New Roman" w:hAnsi="Times New Roman" w:cs="Times New Roman"/>
+          <w:sz w:val="24"/>
+          <w:szCs w:val="24"/>
+        </w:rPr>
+        <w:t>A quadratic model including these predictors fit the data significantly better than a linear model,</w:t>
+      </w:r>
+      <w:r>
+        <w:rPr>
+          <w:rFonts w:ascii="Times New Roman" w:hAnsi="Times New Roman" w:cs="Times New Roman"/>
+          <w:sz w:val="24"/>
+          <w:szCs w:val="24"/>
+        </w:rPr>
+        <w:t xml:space="preserve"> </w:t>
+      </w:r>
+      <w:r>
+        <w:rPr>
+          <w:rFonts w:ascii="Times New Roman" w:hAnsi="Times New Roman" w:cs="Times New Roman"/>
+          <w:i/>
+          <w:iCs/>
+          <w:sz w:val="24"/>
+          <w:szCs w:val="24"/>
+        </w:rPr>
+        <w:t>F</w:t>
+      </w:r>
+      <w:r>
+        <w:rPr>
+          <w:rFonts w:ascii="Times New Roman" w:hAnsi="Times New Roman" w:cs="Times New Roman"/>
+          <w:sz w:val="24"/>
+          <w:szCs w:val="24"/>
+        </w:rPr>
+        <w:t xml:space="preserve">(5, </w:t>
+      </w:r>
+      <w:r>
+        <w:rPr>
+          <w:rFonts w:ascii="Times New Roman" w:hAnsi="Times New Roman" w:cs="Times New Roman"/>
+          <w:sz w:val="24"/>
+          <w:szCs w:val="24"/>
+        </w:rPr>
+        <w:t>8905</w:t>
+      </w:r>
+      <w:r>
+        <w:rPr>
+          <w:rFonts w:ascii="Times New Roman" w:hAnsi="Times New Roman" w:cs="Times New Roman"/>
+          <w:sz w:val="24"/>
+          <w:szCs w:val="24"/>
+        </w:rPr>
+        <w:t xml:space="preserve">) = </w:t>
+      </w:r>
+      <w:r>
+        <w:rPr>
+          <w:rFonts w:ascii="Times New Roman" w:hAnsi="Times New Roman" w:cs="Times New Roman"/>
+          <w:sz w:val="24"/>
+          <w:szCs w:val="24"/>
+        </w:rPr>
+        <w:t>33.</w:t>
+      </w:r>
+      <w:r>
+        <w:rPr>
+          <w:rFonts w:ascii="Times New Roman" w:hAnsi="Times New Roman" w:cs="Times New Roman"/>
+          <w:sz w:val="24"/>
+          <w:szCs w:val="24"/>
+        </w:rPr>
+        <w:t>1</w:t>
+      </w:r>
+      <w:r>
+        <w:rPr>
+          <w:rFonts w:ascii="Times New Roman" w:hAnsi="Times New Roman" w:cs="Times New Roman"/>
+          <w:sz w:val="24"/>
+          <w:szCs w:val="24"/>
+        </w:rPr>
+        <w:t xml:space="preserve">, </w:t>
+      </w:r>
+      <w:r>
+        <w:rPr>
+          <w:rFonts w:ascii="Times New Roman" w:hAnsi="Times New Roman" w:cs="Times New Roman"/>
+          <w:i/>
+          <w:iCs/>
+          <w:sz w:val="24"/>
+          <w:szCs w:val="24"/>
+        </w:rPr>
+        <w:t>p</w:t>
+      </w:r>
+      <w:r>
+        <w:rPr>
+          <w:rFonts w:ascii="Times New Roman" w:hAnsi="Times New Roman" w:cs="Times New Roman"/>
+          <w:sz w:val="24"/>
+          <w:szCs w:val="24"/>
+        </w:rPr>
+        <w:t xml:space="preserve"> </w:t>
+      </w:r>
+      <w:r>
+        <w:rPr>
+          <w:rFonts w:ascii="Times New Roman" w:hAnsi="Times New Roman" w:cs="Times New Roman"/>
+          <w:sz w:val="24"/>
+          <w:szCs w:val="24"/>
+        </w:rPr>
+        <w:t>&lt;</w:t>
+      </w:r>
+      <w:r>
+        <w:rPr>
+          <w:rFonts w:ascii="Times New Roman" w:hAnsi="Times New Roman" w:cs="Times New Roman"/>
+          <w:sz w:val="24"/>
+          <w:szCs w:val="24"/>
+        </w:rPr>
+        <w:t xml:space="preserve"> .001, PRE = .0</w:t>
+      </w:r>
+      <w:r>
+        <w:rPr>
+          <w:rFonts w:ascii="Times New Roman" w:hAnsi="Times New Roman" w:cs="Times New Roman"/>
+          <w:sz w:val="24"/>
+          <w:szCs w:val="24"/>
+        </w:rPr>
+        <w:t>1</w:t>
+      </w:r>
+      <w:r>
+        <w:rPr>
+          <w:rFonts w:ascii="Times New Roman" w:hAnsi="Times New Roman" w:cs="Times New Roman"/>
+          <w:sz w:val="24"/>
+          <w:szCs w:val="24"/>
+        </w:rPr>
+        <w:t>8</w:t>
+      </w:r>
+      <w:r>
+        <w:rPr>
+          <w:rFonts w:ascii="Times New Roman" w:hAnsi="Times New Roman" w:cs="Times New Roman"/>
+          <w:sz w:val="24"/>
+          <w:szCs w:val="24"/>
+        </w:rPr>
+        <w:t>.</w:t>
+      </w:r>
+      <w:r>
+        <w:rPr>
+          <w:rFonts w:ascii="Times New Roman" w:hAnsi="Times New Roman" w:cs="Times New Roman"/>
+          <w:sz w:val="24"/>
+          <w:szCs w:val="24"/>
+        </w:rPr>
+        <w:t xml:space="preserve"> </w:t>
+      </w:r>
+      <w:r>
+        <w:rPr>
+          <w:rFonts w:ascii="Times New Roman" w:hAnsi="Times New Roman" w:cs="Times New Roman"/>
+          <w:sz w:val="24"/>
+          <w:szCs w:val="24"/>
+        </w:rPr>
+        <w:t xml:space="preserve">Analysis of individual predictors </w:t>
+      </w:r>
+      <w:r>
+        <w:rPr>
+          <w:rFonts w:ascii="Times New Roman" w:hAnsi="Times New Roman" w:cs="Times New Roman"/>
+          <w:sz w:val="24"/>
+          <w:szCs w:val="24"/>
+          <w:highlight w:val="yellow"/>
+        </w:rPr>
+        <w:t xml:space="preserve">revealed that I have no idea how to </w:t>
+      </w:r>
+      <w:r>
+        <w:rPr>
+          <w:rFonts w:ascii="Times New Roman" w:hAnsi="Times New Roman" w:cs="Times New Roman"/>
+          <w:sz w:val="24"/>
+          <w:szCs w:val="24"/>
+          <w:highlight w:val="yellow"/>
+        </w:rPr>
+        <w:t xml:space="preserve">report </w:t>
+      </w:r>
+      <w:r>
+        <w:rPr>
+          <w:rFonts w:ascii="Times New Roman" w:hAnsi="Times New Roman" w:cs="Times New Roman"/>
+          <w:sz w:val="24"/>
+          <w:szCs w:val="24"/>
+          <w:highlight w:val="yellow"/>
+        </w:rPr>
+        <w:t xml:space="preserve">this </w:t>
+      </w:r>
+      <w:r>
+        <w:rPr>
+          <w:rFonts w:ascii="Times New Roman" w:hAnsi="Times New Roman" w:cs="Times New Roman"/>
+          <w:sz w:val="24"/>
+          <w:szCs w:val="24"/>
+          <w:highlight w:val="yellow"/>
+        </w:rPr>
+        <w:t xml:space="preserve">model, </w:t>
+      </w:r>
+      <w:r>
+        <w:rPr>
+          <w:rFonts w:ascii="Times New Roman" w:hAnsi="Times New Roman" w:cs="Times New Roman"/>
+          <w:sz w:val="24"/>
+          <w:szCs w:val="24"/>
+          <w:highlight w:val="yellow"/>
+        </w:rPr>
+        <w:t>help</w:t>
+      </w:r>
+      <w:r>
+        <w:rPr>
+          <w:rFonts w:ascii="Times New Roman" w:hAnsi="Times New Roman" w:cs="Times New Roman"/>
+          <w:sz w:val="24"/>
+          <w:szCs w:val="24"/>
+        </w:rPr>
+        <w:t xml:space="preserve">. </w:t>
+      </w:r>
+    </w:p>
+    <w:p>
+      <w:pPr>
+        <w:shd w:val="clear" w:color="auto" w:fill="FFFFFF"/>
+        <w:tabs>
+          <w:tab w:val="left" w:pos="916"/>
+          <w:tab w:val="left" w:pos="1832"/>
+          <w:tab w:val="left" w:pos="2748"/>
+          <w:tab w:val="left" w:pos="3664"/>
+          <w:tab w:val="left" w:pos="4580"/>
+          <w:tab w:val="left" w:pos="5496"/>
+          <w:tab w:val="left" w:pos="6412"/>
+          <w:tab w:val="left" w:pos="7328"/>
+          <w:tab w:val="left" w:pos="8244"/>
+          <w:tab w:val="left" w:pos="9160"/>
+          <w:tab w:val="left" w:pos="10076"/>
+          <w:tab w:val="left" w:pos="10992"/>
+          <w:tab w:val="left" w:pos="11908"/>
+          <w:tab w:val="left" w:pos="12824"/>
+          <w:tab w:val="left" w:pos="13740"/>
+          <w:tab w:val="left" w:pos="14656"/>
+        </w:tabs>
+        <w:wordWrap w:val="0"/>
+        <w:spacing w:after="0" w:line="187" w:lineRule="atLeast"/>
+        <w:rPr>
+          <w:rFonts w:ascii="Lucida Console" w:eastAsia="Times New Roman" w:hAnsi="Lucida Console" w:cs="Courier New"/>
+          <w:color w:val="000000"/>
+          <w:sz w:val="18"/>
+          <w:szCs w:val="18"/>
+          <w:bdr w:val="none" w:sz="0" w:space="0" w:color="auto" w:frame="1"/>
+        </w:rPr>
+      </w:pPr>
+      <w:r>
+        <w:rPr>
+          <w:rFonts w:ascii="Lucida Console" w:eastAsia="Times New Roman" w:hAnsi="Lucida Console" w:cs="Courier New"/>
+          <w:color w:val="000000"/>
+          <w:sz w:val="18"/>
+          <w:szCs w:val="18"/>
+          <w:bdr w:val="none" w:sz="0" w:space="0" w:color="auto" w:frame="1"/>
+        </w:rPr>
+        <w:t xml:space="preserve">lm(formula = RT ~ distance + distancesq + musicianYN + hoursWeekListen + </w:t>
+      </w:r>
+    </w:p>
+    <w:p>
+      <w:pPr>
+        <w:shd w:val="clear" w:color="auto" w:fill="FFFFFF"/>
+        <w:tabs>
+          <w:tab w:val="left" w:pos="916"/>
+          <w:tab w:val="left" w:pos="1832"/>
+          <w:tab w:val="left" w:pos="2748"/>
+          <w:tab w:val="left" w:pos="3664"/>
+          <w:tab w:val="left" w:pos="4580"/>
+          <w:tab w:val="left" w:pos="5496"/>
+          <w:tab w:val="left" w:pos="6412"/>
+          <w:tab w:val="left" w:pos="7328"/>
+          <w:tab w:val="left" w:pos="8244"/>
+          <w:tab w:val="left" w:pos="9160"/>
+          <w:tab w:val="left" w:pos="10076"/>
+          <w:tab w:val="left" w:pos="10992"/>
+          <w:tab w:val="left" w:pos="11908"/>
+          <w:tab w:val="left" w:pos="12824"/>
+          <w:tab w:val="left" w:pos="13740"/>
+          <w:tab w:val="left" w:pos="14656"/>
+        </w:tabs>
+        <w:wordWrap w:val="0"/>
+        <w:spacing w:after="0" w:line="187" w:lineRule="atLeast"/>
+        <w:rPr>
+          <w:rFonts w:ascii="Lucida Console" w:eastAsia="Times New Roman" w:hAnsi="Lucida Console" w:cs="Courier New"/>
+          <w:color w:val="000000"/>
+          <w:sz w:val="18"/>
+          <w:szCs w:val="18"/>
+          <w:bdr w:val="none" w:sz="0" w:space="0" w:color="auto" w:frame="1"/>
+        </w:rPr>
+      </w:pPr>
+      <w:r>
+        <w:rPr>
+          <w:rFonts w:ascii="Lucida Console" w:eastAsia="Times New Roman" w:hAnsi="Lucida Console" w:cs="Courier New"/>
+          <w:color w:val="000000"/>
+          <w:sz w:val="18"/>
+          <w:szCs w:val="18"/>
+          <w:bdr w:val="none" w:sz="0" w:space="0" w:color="auto" w:frame="1"/>
+        </w:rPr>
+        <w:t xml:space="preserve">    hoursWeekListenJazz, data = masterCorrectNo20)</w:t>
+      </w:r>
+    </w:p>
+    <w:p>
+      <w:pPr>
+        <w:shd w:val="clear" w:color="auto" w:fill="FFFFFF"/>
+        <w:tabs>
+          <w:tab w:val="left" w:pos="916"/>
+          <w:tab w:val="left" w:pos="1832"/>
+          <w:tab w:val="left" w:pos="2748"/>
+          <w:tab w:val="left" w:pos="3664"/>
+          <w:tab w:val="left" w:pos="4580"/>
+          <w:tab w:val="left" w:pos="5496"/>
+          <w:tab w:val="left" w:pos="6412"/>
+          <w:tab w:val="left" w:pos="7328"/>
+          <w:tab w:val="left" w:pos="8244"/>
+          <w:tab w:val="left" w:pos="9160"/>
+          <w:tab w:val="left" w:pos="10076"/>
+          <w:tab w:val="left" w:pos="10992"/>
+          <w:tab w:val="left" w:pos="11908"/>
+          <w:tab w:val="left" w:pos="12824"/>
+          <w:tab w:val="left" w:pos="13740"/>
+          <w:tab w:val="left" w:pos="14656"/>
+        </w:tabs>
+        <w:wordWrap w:val="0"/>
+        <w:spacing w:after="0" w:line="187" w:lineRule="atLeast"/>
+        <w:rPr>
+          <w:rFonts w:ascii="Lucida Console" w:eastAsia="Times New Roman" w:hAnsi="Lucida Console" w:cs="Courier New"/>
+          <w:color w:val="000000"/>
+          <w:sz w:val="18"/>
+          <w:szCs w:val="18"/>
+          <w:bdr w:val="none" w:sz="0" w:space="0" w:color="auto" w:frame="1"/>
+        </w:rPr>
+      </w:pPr>
+    </w:p>
+    <w:p>
+      <w:pPr>
+        <w:shd w:val="clear" w:color="auto" w:fill="FFFFFF"/>
+        <w:tabs>
+          <w:tab w:val="left" w:pos="916"/>
+          <w:tab w:val="left" w:pos="1832"/>
+          <w:tab w:val="left" w:pos="2748"/>
+          <w:tab w:val="left" w:pos="3664"/>
+          <w:tab w:val="left" w:pos="4580"/>
+          <w:tab w:val="left" w:pos="5496"/>
+          <w:tab w:val="left" w:pos="6412"/>
+          <w:tab w:val="left" w:pos="7328"/>
+          <w:tab w:val="left" w:pos="8244"/>
+          <w:tab w:val="left" w:pos="9160"/>
+          <w:tab w:val="left" w:pos="10076"/>
+          <w:tab w:val="left" w:pos="10992"/>
+          <w:tab w:val="left" w:pos="11908"/>
+          <w:tab w:val="left" w:pos="12824"/>
+          <w:tab w:val="left" w:pos="13740"/>
+          <w:tab w:val="left" w:pos="14656"/>
+        </w:tabs>
+        <w:wordWrap w:val="0"/>
+        <w:spacing w:after="0" w:line="187" w:lineRule="atLeast"/>
+        <w:rPr>
+          <w:rFonts w:ascii="Lucida Console" w:eastAsia="Times New Roman" w:hAnsi="Lucida Console" w:cs="Courier New"/>
+          <w:color w:val="000000"/>
+          <w:sz w:val="18"/>
+          <w:szCs w:val="18"/>
+          <w:bdr w:val="none" w:sz="0" w:space="0" w:color="auto" w:frame="1"/>
+        </w:rPr>
+      </w:pPr>
+      <w:r>
+        <w:rPr>
+          <w:rFonts w:ascii="Lucida Console" w:eastAsia="Times New Roman" w:hAnsi="Lucida Console" w:cs="Courier New"/>
+          <w:color w:val="000000"/>
+          <w:sz w:val="18"/>
+          <w:szCs w:val="18"/>
+          <w:bdr w:val="none" w:sz="0" w:space="0" w:color="auto" w:frame="1"/>
+        </w:rPr>
+        <w:t>Omnibus ANOVA</w:t>
+      </w:r>
+    </w:p>
+    <w:p>
+      <w:pPr>
+        <w:shd w:val="clear" w:color="auto" w:fill="FFFFFF"/>
+        <w:tabs>
+          <w:tab w:val="left" w:pos="916"/>
+          <w:tab w:val="left" w:pos="1832"/>
+          <w:tab w:val="left" w:pos="2748"/>
+          <w:tab w:val="left" w:pos="3664"/>
+          <w:tab w:val="left" w:pos="4580"/>
+          <w:tab w:val="left" w:pos="5496"/>
+          <w:tab w:val="left" w:pos="6412"/>
+          <w:tab w:val="left" w:pos="7328"/>
+          <w:tab w:val="left" w:pos="8244"/>
+          <w:tab w:val="left" w:pos="9160"/>
+          <w:tab w:val="left" w:pos="10076"/>
+          <w:tab w:val="left" w:pos="10992"/>
+          <w:tab w:val="left" w:pos="11908"/>
+          <w:tab w:val="left" w:pos="12824"/>
+          <w:tab w:val="left" w:pos="13740"/>
+          <w:tab w:val="left" w:pos="14656"/>
+        </w:tabs>
+        <w:wordWrap w:val="0"/>
+        <w:spacing w:after="0" w:line="187" w:lineRule="atLeast"/>
+        <w:rPr>
+          <w:rFonts w:ascii="Lucida Console" w:eastAsia="Times New Roman" w:hAnsi="Lucida Console" w:cs="Courier New"/>
+          <w:color w:val="000000"/>
+          <w:sz w:val="18"/>
+          <w:szCs w:val="18"/>
+          <w:bdr w:val="none" w:sz="0" w:space="0" w:color="auto" w:frame="1"/>
+        </w:rPr>
+      </w:pPr>
+      <w:r>
+        <w:rPr>
+          <w:rFonts w:ascii="Lucida Console" w:eastAsia="Times New Roman" w:hAnsi="Lucida Console" w:cs="Courier New"/>
+          <w:color w:val="000000"/>
+          <w:sz w:val="18"/>
+          <w:szCs w:val="18"/>
+          <w:bdr w:val="none" w:sz="0" w:space="0" w:color="auto" w:frame="1"/>
+        </w:rPr>
+        <w:t xml:space="preserve">                 SS   df     MS EtaSq      F p</w:t>
+      </w:r>
+    </w:p>
+    <w:p>
+      <w:pPr>
+        <w:shd w:val="clear" w:color="auto" w:fill="FFFFFF"/>
+        <w:tabs>
+          <w:tab w:val="left" w:pos="916"/>
+          <w:tab w:val="left" w:pos="1832"/>
+          <w:tab w:val="left" w:pos="2748"/>
+          <w:tab w:val="left" w:pos="3664"/>
+          <w:tab w:val="left" w:pos="4580"/>
+          <w:tab w:val="left" w:pos="5496"/>
+          <w:tab w:val="left" w:pos="6412"/>
+          <w:tab w:val="left" w:pos="7328"/>
+          <w:tab w:val="left" w:pos="8244"/>
+          <w:tab w:val="left" w:pos="9160"/>
+          <w:tab w:val="left" w:pos="10076"/>
+          <w:tab w:val="left" w:pos="10992"/>
+          <w:tab w:val="left" w:pos="11908"/>
+          <w:tab w:val="left" w:pos="12824"/>
+          <w:tab w:val="left" w:pos="13740"/>
+          <w:tab w:val="left" w:pos="14656"/>
+        </w:tabs>
+        <w:wordWrap w:val="0"/>
+        <w:spacing w:after="0" w:line="187" w:lineRule="atLeast"/>
+        <w:rPr>
+          <w:rFonts w:ascii="Lucida Console" w:eastAsia="Times New Roman" w:hAnsi="Lucida Console" w:cs="Courier New"/>
+          <w:color w:val="000000"/>
+          <w:sz w:val="18"/>
+          <w:szCs w:val="18"/>
+          <w:bdr w:val="none" w:sz="0" w:space="0" w:color="auto" w:frame="1"/>
+        </w:rPr>
+      </w:pPr>
+      <w:r>
+        <w:rPr>
+          <w:rFonts w:ascii="Lucida Console" w:eastAsia="Times New Roman" w:hAnsi="Lucida Console" w:cs="Courier New"/>
+          <w:color w:val="000000"/>
+          <w:sz w:val="18"/>
+          <w:szCs w:val="18"/>
+          <w:bdr w:val="none" w:sz="0" w:space="0" w:color="auto" w:frame="1"/>
+        </w:rPr>
+        <w:t>Model        71.503    5 14.301 0.018 33.103 0</w:t>
+      </w:r>
+    </w:p>
+    <w:p>
+      <w:pPr>
+        <w:shd w:val="clear" w:color="auto" w:fill="FFFFFF"/>
+        <w:tabs>
+          <w:tab w:val="left" w:pos="916"/>
+          <w:tab w:val="left" w:pos="1832"/>
+          <w:tab w:val="left" w:pos="2748"/>
+          <w:tab w:val="left" w:pos="3664"/>
+          <w:tab w:val="left" w:pos="4580"/>
+          <w:tab w:val="left" w:pos="5496"/>
+          <w:tab w:val="left" w:pos="6412"/>
+          <w:tab w:val="left" w:pos="7328"/>
+          <w:tab w:val="left" w:pos="8244"/>
+          <w:tab w:val="left" w:pos="9160"/>
+          <w:tab w:val="left" w:pos="10076"/>
+          <w:tab w:val="left" w:pos="10992"/>
+          <w:tab w:val="left" w:pos="11908"/>
+          <w:tab w:val="left" w:pos="12824"/>
+          <w:tab w:val="left" w:pos="13740"/>
+          <w:tab w:val="left" w:pos="14656"/>
+        </w:tabs>
+        <w:wordWrap w:val="0"/>
+        <w:spacing w:after="0" w:line="187" w:lineRule="atLeast"/>
+        <w:rPr>
+          <w:rFonts w:ascii="Lucida Console" w:eastAsia="Times New Roman" w:hAnsi="Lucida Console" w:cs="Courier New"/>
+          <w:color w:val="000000"/>
+          <w:sz w:val="18"/>
+          <w:szCs w:val="18"/>
+          <w:bdr w:val="none" w:sz="0" w:space="0" w:color="auto" w:frame="1"/>
+        </w:rPr>
+      </w:pPr>
+      <w:r>
+        <w:rPr>
+          <w:rFonts w:ascii="Lucida Console" w:eastAsia="Times New Roman" w:hAnsi="Lucida Console" w:cs="Courier New"/>
+          <w:color w:val="000000"/>
+          <w:sz w:val="18"/>
+          <w:szCs w:val="18"/>
+          <w:bdr w:val="none" w:sz="0" w:space="0" w:color="auto" w:frame="1"/>
+        </w:rPr>
+        <w:t xml:space="preserve">Error      3846.990 8905  0.432               </w:t>
+      </w:r>
+    </w:p>
+    <w:p>
+      <w:pPr>
+        <w:shd w:val="clear" w:color="auto" w:fill="FFFFFF"/>
+        <w:tabs>
+          <w:tab w:val="left" w:pos="916"/>
+          <w:tab w:val="left" w:pos="1832"/>
+          <w:tab w:val="left" w:pos="2748"/>
+          <w:tab w:val="left" w:pos="3664"/>
+          <w:tab w:val="left" w:pos="4580"/>
+          <w:tab w:val="left" w:pos="5496"/>
+          <w:tab w:val="left" w:pos="6412"/>
+          <w:tab w:val="left" w:pos="7328"/>
+          <w:tab w:val="left" w:pos="8244"/>
+          <w:tab w:val="left" w:pos="9160"/>
+          <w:tab w:val="left" w:pos="10076"/>
+          <w:tab w:val="left" w:pos="10992"/>
+          <w:tab w:val="left" w:pos="11908"/>
+          <w:tab w:val="left" w:pos="12824"/>
+          <w:tab w:val="left" w:pos="13740"/>
+          <w:tab w:val="left" w:pos="14656"/>
+        </w:tabs>
+        <w:wordWrap w:val="0"/>
+        <w:spacing w:after="0" w:line="187" w:lineRule="atLeast"/>
+        <w:rPr>
+          <w:rFonts w:ascii="Lucida Console" w:eastAsia="Times New Roman" w:hAnsi="Lucida Console" w:cs="Courier New"/>
+          <w:color w:val="000000"/>
+          <w:sz w:val="18"/>
+          <w:szCs w:val="18"/>
+          <w:bdr w:val="none" w:sz="0" w:space="0" w:color="auto" w:frame="1"/>
+        </w:rPr>
+      </w:pPr>
+      <w:r>
+        <w:rPr>
+          <w:rFonts w:ascii="Lucida Console" w:eastAsia="Times New Roman" w:hAnsi="Lucida Console" w:cs="Courier New"/>
+          <w:color w:val="000000"/>
+          <w:sz w:val="18"/>
+          <w:szCs w:val="18"/>
+          <w:bdr w:val="none" w:sz="0" w:space="0" w:color="auto" w:frame="1"/>
+        </w:rPr>
+        <w:t xml:space="preserve">Corr Total 3918.493 8910  0.440               </w:t>
+      </w:r>
+    </w:p>
+    <w:p>
+      <w:pPr>
+        <w:shd w:val="clear" w:color="auto" w:fill="FFFFFF"/>
+        <w:tabs>
+          <w:tab w:val="left" w:pos="916"/>
+          <w:tab w:val="left" w:pos="1832"/>
+          <w:tab w:val="left" w:pos="2748"/>
+          <w:tab w:val="left" w:pos="3664"/>
+          <w:tab w:val="left" w:pos="4580"/>
+          <w:tab w:val="left" w:pos="5496"/>
+          <w:tab w:val="left" w:pos="6412"/>
+          <w:tab w:val="left" w:pos="7328"/>
+          <w:tab w:val="left" w:pos="8244"/>
+          <w:tab w:val="left" w:pos="9160"/>
+          <w:tab w:val="left" w:pos="10076"/>
+          <w:tab w:val="left" w:pos="10992"/>
+          <w:tab w:val="left" w:pos="11908"/>
+          <w:tab w:val="left" w:pos="12824"/>
+          <w:tab w:val="left" w:pos="13740"/>
+          <w:tab w:val="left" w:pos="14656"/>
+        </w:tabs>
+        <w:wordWrap w:val="0"/>
+        <w:spacing w:after="0" w:line="187" w:lineRule="atLeast"/>
+        <w:rPr>
+          <w:rFonts w:ascii="Lucida Console" w:eastAsia="Times New Roman" w:hAnsi="Lucida Console" w:cs="Courier New"/>
+          <w:color w:val="000000"/>
+          <w:sz w:val="18"/>
+          <w:szCs w:val="18"/>
+          <w:bdr w:val="none" w:sz="0" w:space="0" w:color="auto" w:frame="1"/>
+        </w:rPr>
+      </w:pPr>
+    </w:p>
+    <w:p>
+      <w:pPr>
+        <w:shd w:val="clear" w:color="auto" w:fill="FFFFFF"/>
+        <w:tabs>
+          <w:tab w:val="left" w:pos="916"/>
+          <w:tab w:val="left" w:pos="1832"/>
+          <w:tab w:val="left" w:pos="2748"/>
+          <w:tab w:val="left" w:pos="3664"/>
+          <w:tab w:val="left" w:pos="4580"/>
+          <w:tab w:val="left" w:pos="5496"/>
+          <w:tab w:val="left" w:pos="6412"/>
+          <w:tab w:val="left" w:pos="7328"/>
+          <w:tab w:val="left" w:pos="8244"/>
+          <w:tab w:val="left" w:pos="9160"/>
+          <w:tab w:val="left" w:pos="10076"/>
+          <w:tab w:val="left" w:pos="10992"/>
+          <w:tab w:val="left" w:pos="11908"/>
+          <w:tab w:val="left" w:pos="12824"/>
+          <w:tab w:val="left" w:pos="13740"/>
+          <w:tab w:val="left" w:pos="14656"/>
+        </w:tabs>
+        <w:wordWrap w:val="0"/>
+        <w:spacing w:after="0" w:line="187" w:lineRule="atLeast"/>
+        <w:rPr>
+          <w:rFonts w:ascii="Lucida Console" w:eastAsia="Times New Roman" w:hAnsi="Lucida Console" w:cs="Courier New"/>
+          <w:color w:val="000000"/>
+          <w:sz w:val="18"/>
+          <w:szCs w:val="18"/>
+          <w:bdr w:val="none" w:sz="0" w:space="0" w:color="auto" w:frame="1"/>
+        </w:rPr>
+      </w:pPr>
+      <w:r>
+        <w:rPr>
+          <w:rFonts w:ascii="Lucida Console" w:eastAsia="Times New Roman" w:hAnsi="Lucida Console" w:cs="Courier New"/>
+          <w:color w:val="000000"/>
+          <w:sz w:val="18"/>
+          <w:szCs w:val="18"/>
+          <w:bdr w:val="none" w:sz="0" w:space="0" w:color="auto" w:frame="1"/>
+        </w:rPr>
+        <w:t xml:space="preserve">  RMSE AdjEtaSq</w:t>
+      </w:r>
+    </w:p>
+    <w:p>
+      <w:pPr>
+        <w:shd w:val="clear" w:color="auto" w:fill="FFFFFF"/>
+        <w:tabs>
+          <w:tab w:val="left" w:pos="916"/>
+          <w:tab w:val="left" w:pos="1832"/>
+          <w:tab w:val="left" w:pos="2748"/>
+          <w:tab w:val="left" w:pos="3664"/>
+          <w:tab w:val="left" w:pos="4580"/>
+          <w:tab w:val="left" w:pos="5496"/>
+          <w:tab w:val="left" w:pos="6412"/>
+          <w:tab w:val="left" w:pos="7328"/>
+          <w:tab w:val="left" w:pos="8244"/>
+          <w:tab w:val="left" w:pos="9160"/>
+          <w:tab w:val="left" w:pos="10076"/>
+          <w:tab w:val="left" w:pos="10992"/>
+          <w:tab w:val="left" w:pos="11908"/>
+          <w:tab w:val="left" w:pos="12824"/>
+          <w:tab w:val="left" w:pos="13740"/>
+          <w:tab w:val="left" w:pos="14656"/>
+        </w:tabs>
+        <w:wordWrap w:val="0"/>
+        <w:spacing w:after="0" w:line="187" w:lineRule="atLeast"/>
+        <w:rPr>
+          <w:rFonts w:ascii="Lucida Console" w:eastAsia="Times New Roman" w:hAnsi="Lucida Console" w:cs="Courier New"/>
+          <w:color w:val="000000"/>
+          <w:sz w:val="18"/>
+          <w:szCs w:val="18"/>
+          <w:bdr w:val="none" w:sz="0" w:space="0" w:color="auto" w:frame="1"/>
+        </w:rPr>
+      </w:pPr>
+      <w:r>
+        <w:rPr>
+          <w:rFonts w:ascii="Lucida Console" w:eastAsia="Times New Roman" w:hAnsi="Lucida Console" w:cs="Courier New"/>
+          <w:color w:val="000000"/>
+          <w:sz w:val="18"/>
+          <w:szCs w:val="18"/>
+          <w:bdr w:val="none" w:sz="0" w:space="0" w:color="auto" w:frame="1"/>
+        </w:rPr>
+        <w:t xml:space="preserve"> 0.657    0.018</w:t>
+      </w:r>
+    </w:p>
+    <w:p>
+      <w:pPr>
+        <w:shd w:val="clear" w:color="auto" w:fill="FFFFFF"/>
+        <w:tabs>
+          <w:tab w:val="left" w:pos="916"/>
+          <w:tab w:val="left" w:pos="1832"/>
+          <w:tab w:val="left" w:pos="2748"/>
+          <w:tab w:val="left" w:pos="3664"/>
+          <w:tab w:val="left" w:pos="4580"/>
+          <w:tab w:val="left" w:pos="5496"/>
+          <w:tab w:val="left" w:pos="6412"/>
+          <w:tab w:val="left" w:pos="7328"/>
+          <w:tab w:val="left" w:pos="8244"/>
+          <w:tab w:val="left" w:pos="9160"/>
+          <w:tab w:val="left" w:pos="10076"/>
+          <w:tab w:val="left" w:pos="10992"/>
+          <w:tab w:val="left" w:pos="11908"/>
+          <w:tab w:val="left" w:pos="12824"/>
+          <w:tab w:val="left" w:pos="13740"/>
+          <w:tab w:val="left" w:pos="14656"/>
+        </w:tabs>
+        <w:wordWrap w:val="0"/>
+        <w:spacing w:after="0" w:line="187" w:lineRule="atLeast"/>
+        <w:rPr>
+          <w:rFonts w:ascii="Lucida Console" w:eastAsia="Times New Roman" w:hAnsi="Lucida Console" w:cs="Courier New"/>
+          <w:color w:val="000000"/>
+          <w:sz w:val="18"/>
+          <w:szCs w:val="18"/>
+          <w:bdr w:val="none" w:sz="0" w:space="0" w:color="auto" w:frame="1"/>
+        </w:rPr>
+      </w:pPr>
+    </w:p>
+    <w:p>
+      <w:pPr>
+        <w:shd w:val="clear" w:color="auto" w:fill="FFFFFF"/>
+        <w:tabs>
+          <w:tab w:val="left" w:pos="916"/>
+          <w:tab w:val="left" w:pos="1832"/>
+          <w:tab w:val="left" w:pos="2748"/>
+          <w:tab w:val="left" w:pos="3664"/>
+          <w:tab w:val="left" w:pos="4580"/>
+          <w:tab w:val="left" w:pos="5496"/>
+          <w:tab w:val="left" w:pos="6412"/>
+          <w:tab w:val="left" w:pos="7328"/>
+          <w:tab w:val="left" w:pos="8244"/>
+          <w:tab w:val="left" w:pos="9160"/>
+          <w:tab w:val="left" w:pos="10076"/>
+          <w:tab w:val="left" w:pos="10992"/>
+          <w:tab w:val="left" w:pos="11908"/>
+          <w:tab w:val="left" w:pos="12824"/>
+          <w:tab w:val="left" w:pos="13740"/>
+          <w:tab w:val="left" w:pos="14656"/>
+        </w:tabs>
+        <w:wordWrap w:val="0"/>
+        <w:spacing w:after="0" w:line="187" w:lineRule="atLeast"/>
+        <w:rPr>
+          <w:rFonts w:ascii="Lucida Console" w:eastAsia="Times New Roman" w:hAnsi="Lucida Console" w:cs="Courier New"/>
+          <w:color w:val="000000"/>
+          <w:sz w:val="18"/>
+          <w:szCs w:val="18"/>
+          <w:bdr w:val="none" w:sz="0" w:space="0" w:color="auto" w:frame="1"/>
+        </w:rPr>
+      </w:pPr>
+      <w:r>
+        <w:rPr>
+          <w:rFonts w:ascii="Lucida Console" w:eastAsia="Times New Roman" w:hAnsi="Lucida Console" w:cs="Courier New"/>
+          <w:color w:val="000000"/>
+          <w:sz w:val="18"/>
+          <w:szCs w:val="18"/>
+          <w:bdr w:val="none" w:sz="0" w:space="0" w:color="auto" w:frame="1"/>
+        </w:rPr>
+        <w:t>Coefficients</w:t>
+      </w:r>
+    </w:p>
+    <w:p>
+      <w:pPr>
+        <w:shd w:val="clear" w:color="auto" w:fill="FFFFFF"/>
+        <w:tabs>
+          <w:tab w:val="left" w:pos="916"/>
+          <w:tab w:val="left" w:pos="1832"/>
+          <w:tab w:val="left" w:pos="2748"/>
+          <w:tab w:val="left" w:pos="3664"/>
+          <w:tab w:val="left" w:pos="4580"/>
+          <w:tab w:val="left" w:pos="5496"/>
+          <w:tab w:val="left" w:pos="6412"/>
+          <w:tab w:val="left" w:pos="7328"/>
+          <w:tab w:val="left" w:pos="8244"/>
+          <w:tab w:val="left" w:pos="9160"/>
+          <w:tab w:val="left" w:pos="10076"/>
+          <w:tab w:val="left" w:pos="10992"/>
+          <w:tab w:val="left" w:pos="11908"/>
+          <w:tab w:val="left" w:pos="12824"/>
+          <w:tab w:val="left" w:pos="13740"/>
+          <w:tab w:val="left" w:pos="14656"/>
+        </w:tabs>
+        <w:wordWrap w:val="0"/>
+        <w:spacing w:after="0" w:line="187" w:lineRule="atLeast"/>
+        <w:rPr>
+          <w:rFonts w:ascii="Lucida Console" w:eastAsia="Times New Roman" w:hAnsi="Lucida Console" w:cs="Courier New"/>
+          <w:color w:val="000000"/>
+          <w:sz w:val="18"/>
+          <w:szCs w:val="18"/>
+          <w:bdr w:val="none" w:sz="0" w:space="0" w:color="auto" w:frame="1"/>
+        </w:rPr>
+      </w:pPr>
+      <w:r>
+        <w:rPr>
+          <w:rFonts w:ascii="Lucida Console" w:eastAsia="Times New Roman" w:hAnsi="Lucida Console" w:cs="Courier New"/>
+          <w:color w:val="000000"/>
+          <w:sz w:val="18"/>
+          <w:szCs w:val="18"/>
+          <w:bdr w:val="none" w:sz="0" w:space="0" w:color="auto" w:frame="1"/>
+        </w:rPr>
+        <w:t xml:space="preserve">                          Est StErr      t   SSR(3) EtaSq   tol CI_2.5 CI_97.5 p</w:t>
+      </w:r>
+    </w:p>
+    <w:p>
+      <w:pPr>
+        <w:shd w:val="clear" w:color="auto" w:fill="FFFFFF"/>
+        <w:tabs>
+          <w:tab w:val="left" w:pos="916"/>
+          <w:tab w:val="left" w:pos="1832"/>
+          <w:tab w:val="left" w:pos="2748"/>
+          <w:tab w:val="left" w:pos="3664"/>
+          <w:tab w:val="left" w:pos="4580"/>
+          <w:tab w:val="left" w:pos="5496"/>
+          <w:tab w:val="left" w:pos="6412"/>
+          <w:tab w:val="left" w:pos="7328"/>
+          <w:tab w:val="left" w:pos="8244"/>
+          <w:tab w:val="left" w:pos="9160"/>
+          <w:tab w:val="left" w:pos="10076"/>
+          <w:tab w:val="left" w:pos="10992"/>
+          <w:tab w:val="left" w:pos="11908"/>
+          <w:tab w:val="left" w:pos="12824"/>
+          <w:tab w:val="left" w:pos="13740"/>
+          <w:tab w:val="left" w:pos="14656"/>
+        </w:tabs>
+        <w:wordWrap w:val="0"/>
+        <w:spacing w:after="0" w:line="187" w:lineRule="atLeast"/>
+        <w:rPr>
+          <w:rFonts w:ascii="Lucida Console" w:eastAsia="Times New Roman" w:hAnsi="Lucida Console" w:cs="Courier New"/>
+          <w:color w:val="000000"/>
+          <w:sz w:val="18"/>
+          <w:szCs w:val="18"/>
+          <w:bdr w:val="none" w:sz="0" w:space="0" w:color="auto" w:frame="1"/>
+        </w:rPr>
+      </w:pPr>
+      <w:r>
+        <w:rPr>
+          <w:rFonts w:ascii="Lucida Console" w:eastAsia="Times New Roman" w:hAnsi="Lucida Console" w:cs="Courier New"/>
+          <w:color w:val="000000"/>
+          <w:sz w:val="18"/>
+          <w:szCs w:val="18"/>
+          <w:bdr w:val="none" w:sz="0" w:space="0" w:color="auto" w:frame="1"/>
+        </w:rPr>
+        <w:t>(Intercept)             1.654 0.023 70.599 2153.217 0.359    NA  1.608   1.700 0</w:t>
+      </w:r>
+    </w:p>
+    <w:p>
+      <w:pPr>
+        <w:shd w:val="clear" w:color="auto" w:fill="FFFFFF"/>
+        <w:tabs>
+          <w:tab w:val="left" w:pos="916"/>
+          <w:tab w:val="left" w:pos="1832"/>
+          <w:tab w:val="left" w:pos="2748"/>
+          <w:tab w:val="left" w:pos="3664"/>
+          <w:tab w:val="left" w:pos="4580"/>
+          <w:tab w:val="left" w:pos="5496"/>
+          <w:tab w:val="left" w:pos="6412"/>
+          <w:tab w:val="left" w:pos="7328"/>
+          <w:tab w:val="left" w:pos="8244"/>
+          <w:tab w:val="left" w:pos="9160"/>
+          <w:tab w:val="left" w:pos="10076"/>
+          <w:tab w:val="left" w:pos="10992"/>
+          <w:tab w:val="left" w:pos="11908"/>
+          <w:tab w:val="left" w:pos="12824"/>
+          <w:tab w:val="left" w:pos="13740"/>
+          <w:tab w:val="left" w:pos="14656"/>
+        </w:tabs>
+        <w:wordWrap w:val="0"/>
+        <w:spacing w:after="0" w:line="187" w:lineRule="atLeast"/>
+        <w:rPr>
+          <w:rFonts w:ascii="Lucida Console" w:eastAsia="Times New Roman" w:hAnsi="Lucida Console" w:cs="Courier New"/>
+          <w:color w:val="000000"/>
+          <w:sz w:val="18"/>
+          <w:szCs w:val="18"/>
+          <w:bdr w:val="none" w:sz="0" w:space="0" w:color="auto" w:frame="1"/>
+        </w:rPr>
+      </w:pPr>
+      <w:commentRangeStart w:id="4"/>
+      <w:r>
+        <w:rPr>
+          <w:rFonts w:ascii="Lucida Console" w:eastAsia="Times New Roman" w:hAnsi="Lucida Console" w:cs="Courier New"/>
+          <w:color w:val="000000"/>
+          <w:sz w:val="18"/>
+          <w:szCs w:val="18"/>
+          <w:bdr w:val="none" w:sz="0" w:space="0" w:color="auto" w:frame="1"/>
+        </w:rPr>
+        <w:t>distance                0.035 0.010  3.490    5.263 0.001 0.053  0.015   0.054 0</w:t>
+      </w:r>
+    </w:p>
+    <w:p>
+      <w:pPr>
+        <w:shd w:val="clear" w:color="auto" w:fill="FFFFFF"/>
+        <w:tabs>
+          <w:tab w:val="left" w:pos="916"/>
+          <w:tab w:val="left" w:pos="1832"/>
+          <w:tab w:val="left" w:pos="2748"/>
+          <w:tab w:val="left" w:pos="3664"/>
+          <w:tab w:val="left" w:pos="4580"/>
+          <w:tab w:val="left" w:pos="5496"/>
+          <w:tab w:val="left" w:pos="6412"/>
+          <w:tab w:val="left" w:pos="7328"/>
+          <w:tab w:val="left" w:pos="8244"/>
+          <w:tab w:val="left" w:pos="9160"/>
+          <w:tab w:val="left" w:pos="10076"/>
+          <w:tab w:val="left" w:pos="10992"/>
+          <w:tab w:val="left" w:pos="11908"/>
+          <w:tab w:val="left" w:pos="12824"/>
+          <w:tab w:val="left" w:pos="13740"/>
+          <w:tab w:val="left" w:pos="14656"/>
+        </w:tabs>
+        <w:wordWrap w:val="0"/>
+        <w:spacing w:after="0" w:line="187" w:lineRule="atLeast"/>
+        <w:rPr>
+          <w:rFonts w:ascii="Lucida Console" w:eastAsia="Times New Roman" w:hAnsi="Lucida Console" w:cs="Courier New"/>
+          <w:color w:val="000000"/>
+          <w:sz w:val="18"/>
+          <w:szCs w:val="18"/>
+          <w:bdr w:val="none" w:sz="0" w:space="0" w:color="auto" w:frame="1"/>
+        </w:rPr>
+      </w:pPr>
+      <w:r>
+        <w:rPr>
+          <w:rFonts w:ascii="Lucida Console" w:eastAsia="Times New Roman" w:hAnsi="Lucida Console" w:cs="Courier New"/>
+          <w:color w:val="000000"/>
+          <w:sz w:val="18"/>
+          <w:szCs w:val="18"/>
+          <w:bdr w:val="none" w:sz="0" w:space="0" w:color="auto" w:frame="1"/>
+        </w:rPr>
+        <w:t>distancesq             -0.004 0.001 -4.109    7.292 0.002 0.053 -0.005  -0.002 0</w:t>
+      </w:r>
+      <w:commentRangeEnd w:id="4"/>
+      <w:r>
+        <w:rPr>
+          <w:rStyle w:val="CommentReference"/>
+        </w:rPr>
+        <w:commentReference w:id="4"/>
+      </w:r>
+    </w:p>
+    <w:p>
+      <w:pPr>
+        <w:shd w:val="clear" w:color="auto" w:fill="FFFFFF"/>
+        <w:tabs>
+          <w:tab w:val="left" w:pos="916"/>
+          <w:tab w:val="left" w:pos="1832"/>
+          <w:tab w:val="left" w:pos="2748"/>
+          <w:tab w:val="left" w:pos="3664"/>
+          <w:tab w:val="left" w:pos="4580"/>
+          <w:tab w:val="left" w:pos="5496"/>
+          <w:tab w:val="left" w:pos="6412"/>
+          <w:tab w:val="left" w:pos="7328"/>
+          <w:tab w:val="left" w:pos="8244"/>
+          <w:tab w:val="left" w:pos="9160"/>
+          <w:tab w:val="left" w:pos="10076"/>
+          <w:tab w:val="left" w:pos="10992"/>
+          <w:tab w:val="left" w:pos="11908"/>
+          <w:tab w:val="left" w:pos="12824"/>
+          <w:tab w:val="left" w:pos="13740"/>
+          <w:tab w:val="left" w:pos="14656"/>
+        </w:tabs>
+        <w:wordWrap w:val="0"/>
+        <w:spacing w:after="0" w:line="187" w:lineRule="atLeast"/>
+        <w:rPr>
+          <w:rFonts w:ascii="Lucida Console" w:eastAsia="Times New Roman" w:hAnsi="Lucida Console" w:cs="Courier New"/>
+          <w:color w:val="000000"/>
+          <w:sz w:val="18"/>
+          <w:szCs w:val="18"/>
+          <w:bdr w:val="none" w:sz="0" w:space="0" w:color="auto" w:frame="1"/>
+        </w:rPr>
+      </w:pPr>
+      <w:r>
+        <w:rPr>
+          <w:rFonts w:ascii="Lucida Console" w:eastAsia="Times New Roman" w:hAnsi="Lucida Console" w:cs="Courier New"/>
+          <w:color w:val="000000"/>
+          <w:sz w:val="18"/>
+          <w:szCs w:val="18"/>
+          <w:bdr w:val="none" w:sz="0" w:space="0" w:color="auto" w:frame="1"/>
+        </w:rPr>
+        <w:t xml:space="preserve">musicianYNNonmusicians </w:t>
+      </w:r>
+      <w:commentRangeStart w:id="5"/>
+      <w:r>
+        <w:rPr>
+          <w:rFonts w:ascii="Lucida Console" w:eastAsia="Times New Roman" w:hAnsi="Lucida Console" w:cs="Courier New"/>
+          <w:color w:val="000000"/>
+          <w:sz w:val="18"/>
+          <w:szCs w:val="18"/>
+          <w:bdr w:val="none" w:sz="0" w:space="0" w:color="auto" w:frame="1"/>
+        </w:rPr>
+        <w:t xml:space="preserve">-0.063 </w:t>
+      </w:r>
+      <w:commentRangeEnd w:id="5"/>
+      <w:r>
+        <w:rPr>
+          <w:rStyle w:val="CommentReference"/>
+        </w:rPr>
+        <w:commentReference w:id="5"/>
+      </w:r>
+      <w:r>
+        <w:rPr>
+          <w:rFonts w:ascii="Lucida Console" w:eastAsia="Times New Roman" w:hAnsi="Lucida Console" w:cs="Courier New"/>
+          <w:color w:val="000000"/>
+          <w:sz w:val="18"/>
+          <w:szCs w:val="18"/>
+          <w:bdr w:val="none" w:sz="0" w:space="0" w:color="auto" w:frame="1"/>
+        </w:rPr>
+        <w:t>0.015 -4.310    8.025 0.002 0.911 -0.092  -0.034 0</w:t>
+      </w:r>
+    </w:p>
+    <w:p>
+      <w:pPr>
+        <w:shd w:val="clear" w:color="auto" w:fill="FFFFFF"/>
+        <w:tabs>
+          <w:tab w:val="left" w:pos="916"/>
+          <w:tab w:val="left" w:pos="1832"/>
+          <w:tab w:val="left" w:pos="2748"/>
+          <w:tab w:val="left" w:pos="3664"/>
+          <w:tab w:val="left" w:pos="4580"/>
+          <w:tab w:val="left" w:pos="5496"/>
+          <w:tab w:val="left" w:pos="6412"/>
+          <w:tab w:val="left" w:pos="7328"/>
+          <w:tab w:val="left" w:pos="8244"/>
+          <w:tab w:val="left" w:pos="9160"/>
+          <w:tab w:val="left" w:pos="10076"/>
+          <w:tab w:val="left" w:pos="10992"/>
+          <w:tab w:val="left" w:pos="11908"/>
+          <w:tab w:val="left" w:pos="12824"/>
+          <w:tab w:val="left" w:pos="13740"/>
+          <w:tab w:val="left" w:pos="14656"/>
+        </w:tabs>
+        <w:wordWrap w:val="0"/>
+        <w:spacing w:after="0" w:line="187" w:lineRule="atLeast"/>
+        <w:rPr>
+          <w:rFonts w:ascii="Lucida Console" w:eastAsia="Times New Roman" w:hAnsi="Lucida Console" w:cs="Courier New"/>
+          <w:color w:val="000000"/>
+          <w:sz w:val="18"/>
+          <w:szCs w:val="18"/>
+          <w:bdr w:val="none" w:sz="0" w:space="0" w:color="auto" w:frame="1"/>
+        </w:rPr>
+      </w:pPr>
+      <w:r>
+        <w:rPr>
+          <w:rFonts w:ascii="Lucida Console" w:eastAsia="Times New Roman" w:hAnsi="Lucida Console" w:cs="Courier New"/>
+          <w:color w:val="000000"/>
+          <w:sz w:val="18"/>
+          <w:szCs w:val="18"/>
+          <w:bdr w:val="none" w:sz="0" w:space="0" w:color="auto" w:frame="1"/>
+        </w:rPr>
+        <w:t>hoursWeekListen         0.001 0.000  4.321    8.067 0.002 0.923  0.001   0.002 0</w:t>
+      </w:r>
+    </w:p>
+    <w:p>
+      <w:pPr>
+        <w:shd w:val="clear" w:color="auto" w:fill="FFFFFF"/>
+        <w:tabs>
+          <w:tab w:val="left" w:pos="916"/>
+          <w:tab w:val="left" w:pos="1832"/>
+          <w:tab w:val="left" w:pos="2748"/>
+          <w:tab w:val="left" w:pos="3664"/>
+          <w:tab w:val="left" w:pos="4580"/>
+          <w:tab w:val="left" w:pos="5496"/>
+          <w:tab w:val="left" w:pos="6412"/>
+          <w:tab w:val="left" w:pos="7328"/>
+          <w:tab w:val="left" w:pos="8244"/>
+          <w:tab w:val="left" w:pos="9160"/>
+          <w:tab w:val="left" w:pos="10076"/>
+          <w:tab w:val="left" w:pos="10992"/>
+          <w:tab w:val="left" w:pos="11908"/>
+          <w:tab w:val="left" w:pos="12824"/>
+          <w:tab w:val="left" w:pos="13740"/>
+          <w:tab w:val="left" w:pos="14656"/>
+        </w:tabs>
+        <w:wordWrap w:val="0"/>
+        <w:spacing w:after="0" w:line="187" w:lineRule="atLeast"/>
+        <w:rPr>
+          <w:rFonts w:ascii="Lucida Console" w:eastAsia="Times New Roman" w:hAnsi="Lucida Console" w:cs="Courier New"/>
+          <w:color w:val="000000"/>
+          <w:sz w:val="18"/>
+          <w:szCs w:val="18"/>
+        </w:rPr>
+      </w:pPr>
+      <w:commentRangeStart w:id="6"/>
+      <w:r>
+        <w:rPr>
+          <w:rFonts w:ascii="Lucida Console" w:eastAsia="Times New Roman" w:hAnsi="Lucida Console" w:cs="Courier New"/>
+          <w:color w:val="000000"/>
+          <w:sz w:val="18"/>
+          <w:szCs w:val="18"/>
+          <w:bdr w:val="none" w:sz="0" w:space="0" w:color="auto" w:frame="1"/>
+        </w:rPr>
+        <w:t>hoursWeekListenJazz</w:t>
+      </w:r>
+      <w:commentRangeEnd w:id="6"/>
+      <w:r>
+        <w:rPr>
+          <w:rStyle w:val="CommentReference"/>
+        </w:rPr>
+        <w:commentReference w:id="6"/>
+      </w:r>
+      <w:r>
+        <w:rPr>
+          <w:rFonts w:ascii="Lucida Console" w:eastAsia="Times New Roman" w:hAnsi="Lucida Console" w:cs="Courier New"/>
+          <w:color w:val="000000"/>
+          <w:sz w:val="18"/>
+          <w:szCs w:val="18"/>
+          <w:bdr w:val="none" w:sz="0" w:space="0" w:color="auto" w:frame="1"/>
+        </w:rPr>
+        <w:t xml:space="preserve">     0.021 0.003  7.364   23.424 0.006 0.853  0.015   0.026 0</w:t>
+      </w:r>
+    </w:p>
+    <w:p>
+      <w:pPr>
+        <w:shd w:val="clear" w:color="auto" w:fill="FFFFFF"/>
+        <w:tabs>
+          <w:tab w:val="left" w:pos="916"/>
+          <w:tab w:val="left" w:pos="1832"/>
+          <w:tab w:val="left" w:pos="2748"/>
+          <w:tab w:val="left" w:pos="3664"/>
+          <w:tab w:val="left" w:pos="4580"/>
+          <w:tab w:val="left" w:pos="5496"/>
+          <w:tab w:val="left" w:pos="6412"/>
+          <w:tab w:val="left" w:pos="7328"/>
+          <w:tab w:val="left" w:pos="8244"/>
+          <w:tab w:val="left" w:pos="9160"/>
+          <w:tab w:val="left" w:pos="10076"/>
+          <w:tab w:val="left" w:pos="10992"/>
+          <w:tab w:val="left" w:pos="11908"/>
+          <w:tab w:val="left" w:pos="12824"/>
+          <w:tab w:val="left" w:pos="13740"/>
+          <w:tab w:val="left" w:pos="14656"/>
+        </w:tabs>
+        <w:wordWrap w:val="0"/>
+        <w:spacing w:after="0" w:line="187" w:lineRule="atLeast"/>
+        <w:rPr>
+          <w:rFonts w:ascii="Lucida Console" w:eastAsia="Times New Roman" w:hAnsi="Lucida Console" w:cs="Courier New"/>
+          <w:color w:val="000000"/>
+          <w:sz w:val="18"/>
+          <w:szCs w:val="18"/>
+        </w:rPr>
+      </w:pPr>
     </w:p>
     <w:p>
       <w:pPr>
@@ -3969,8 +5018,6 @@
         <w:rPr>
           <w:rFonts w:ascii="Times New Roman" w:hAnsi="Times New Roman" w:cs="Times New Roman"/>
           <w:color w:val="212121"/>
-          <w:sz w:val="24"/>
-          <w:szCs w:val="24"/>
         </w:rPr>
       </w:pPr>
       <w:r>
@@ -3994,6 +5041,160 @@
     </w:p>
     <w:p>
       <w:pPr>
+        <w:spacing w:line="240" w:lineRule="auto"/>
+        <w:rPr>
+          <w:rFonts w:ascii="Times New Roman" w:hAnsi="Times New Roman" w:cs="Times New Roman"/>
+          <w:color w:val="212121"/>
+        </w:rPr>
+      </w:pPr>
+    </w:p>
+    <w:p>
+      <w:pPr>
+        <w:spacing w:line="240" w:lineRule="auto"/>
+        <w:rPr>
+          <w:rFonts w:ascii="Times New Roman" w:hAnsi="Times New Roman" w:cs="Times New Roman"/>
+          <w:color w:val="212121"/>
+        </w:rPr>
+      </w:pPr>
+      <w:r>
+        <w:rPr>
+          <w:rFonts w:ascii="Times New Roman" w:hAnsi="Times New Roman" w:cs="Times New Roman"/>
+          <w:b/>
+          <w:bCs/>
+          <w:i/>
+          <w:iCs/>
+          <w:color w:val="212121"/>
+        </w:rPr>
+        <w:t>Figure 2.</w:t>
+      </w:r>
+      <w:r>
+        <w:rPr>
+          <w:rFonts w:ascii="Times New Roman" w:hAnsi="Times New Roman" w:cs="Times New Roman"/>
+          <w:color w:val="212121"/>
+        </w:rPr>
+        <w:t xml:space="preserve"> </w:t>
+      </w:r>
+      <w:r>
+        <w:rPr>
+          <w:rFonts w:ascii="Times New Roman" w:hAnsi="Times New Roman" w:cs="Times New Roman"/>
+          <w:color w:val="212121"/>
+          <w:highlight w:val="yellow"/>
+        </w:rPr>
+        <w:t>Will be a really cool plot of the logistic regression fit</w:t>
+      </w:r>
+      <w:r>
+        <w:rPr>
+          <w:rFonts w:ascii="Times New Roman" w:hAnsi="Times New Roman" w:cs="Times New Roman"/>
+          <w:color w:val="212121"/>
+          <w:highlight w:val="yellow"/>
+        </w:rPr>
+        <w:t>, excluding distance 20 trials.</w:t>
+      </w:r>
+    </w:p>
+    <w:p>
+      <w:pPr>
+        <w:spacing w:line="240" w:lineRule="auto"/>
+        <w:jc w:val="center"/>
+        <w:rPr>
+          <w:rFonts w:ascii="Times New Roman" w:hAnsi="Times New Roman" w:cs="Times New Roman"/>
+          <w:b/>
+          <w:bCs/>
+          <w:i/>
+          <w:iCs/>
+          <w:color w:val="212121"/>
+        </w:rPr>
+      </w:pPr>
+      <w:r>
+        <w:rPr>
+          <w:rFonts w:ascii="Times New Roman" w:hAnsi="Times New Roman" w:cs="Times New Roman"/>
+          <w:b/>
+          <w:bCs/>
+          <w:i/>
+          <w:iCs/>
+          <w:noProof/>
+          <w:color w:val="212121"/>
+        </w:rPr>
+        <w:drawing>
+          <wp:inline distT="0" distB="0" distL="0" distR="0" wp14:anchorId="14646BE9" wp14:editId="2DD08689">
+            <wp:extent cx="4935119" cy="3213100"/>
+            <wp:effectExtent l="0" t="0" r="0" b="6350"/>
+            <wp:docPr id="3" name="Picture 3" descr="Chart&#10;&#10;Description automatically generated"/>
+            <wp:cNvGraphicFramePr>
+              <a:graphicFrameLocks xmlns:a="http://schemas.openxmlformats.org/drawingml/2006/main" noChangeAspect="1"/>
+            </wp:cNvGraphicFramePr>
+            <a:graphic xmlns:a="http://schemas.openxmlformats.org/drawingml/2006/main">
+              <a:graphicData uri="http://schemas.openxmlformats.org/drawingml/2006/picture">
+                <pic:pic xmlns:pic="http://schemas.openxmlformats.org/drawingml/2006/picture">
+                  <pic:nvPicPr>
+                    <pic:cNvPr id="3" name="RT.jpeg"/>
+                    <pic:cNvPicPr/>
+                  </pic:nvPicPr>
+                  <pic:blipFill rotWithShape="1">
+                    <a:blip r:embed="rId14">
+                      <a:extLst>
+                        <a:ext uri="{28A0092B-C50C-407E-A947-70E740481C1C}">
+                          <a14:useLocalDpi xmlns:a14="http://schemas.microsoft.com/office/drawing/2010/main" val="0"/>
+                        </a:ext>
+                      </a:extLst>
+                    </a:blip>
+                    <a:srcRect t="6015"/>
+                    <a:stretch/>
+                  </pic:blipFill>
+                  <pic:spPr bwMode="auto">
+                    <a:xfrm>
+                      <a:off x="0" y="0"/>
+                      <a:ext cx="4943597" cy="3218620"/>
+                    </a:xfrm>
+                    <a:prstGeom prst="rect">
+                      <a:avLst/>
+                    </a:prstGeom>
+                    <a:ln>
+                      <a:noFill/>
+                    </a:ln>
+                    <a:extLst>
+                      <a:ext uri="{53640926-AAD7-44D8-BBD7-CCE9431645EC}">
+                        <a14:shadowObscured xmlns:a14="http://schemas.microsoft.com/office/drawing/2010/main"/>
+                      </a:ext>
+                    </a:extLst>
+                  </pic:spPr>
+                </pic:pic>
+              </a:graphicData>
+            </a:graphic>
+          </wp:inline>
+        </w:drawing>
+      </w:r>
+    </w:p>
+    <w:p>
+      <w:pPr>
+        <w:spacing w:line="240" w:lineRule="auto"/>
+        <w:rPr>
+          <w:rFonts w:ascii="Times New Roman" w:hAnsi="Times New Roman" w:cs="Times New Roman"/>
+          <w:color w:val="212121"/>
+          <w:sz w:val="24"/>
+          <w:szCs w:val="24"/>
+        </w:rPr>
+      </w:pPr>
+      <w:r>
+        <w:rPr>
+          <w:rFonts w:ascii="Times New Roman" w:hAnsi="Times New Roman" w:cs="Times New Roman"/>
+          <w:b/>
+          <w:bCs/>
+          <w:i/>
+          <w:iCs/>
+          <w:color w:val="212121"/>
+        </w:rPr>
+        <w:t xml:space="preserve">Figure 3. </w:t>
+      </w:r>
+      <w:r>
+        <w:rPr>
+          <w:rFonts w:ascii="Times New Roman" w:hAnsi="Times New Roman" w:cs="Times New Roman"/>
+          <w:color w:val="212121"/>
+        </w:rPr>
+        <w:t>Plot of quadratic fit of reaction time (y-axis) against distance (x-axis) for the melodic relatedness task, grouped by musician status, excluding distance-20 trials.</w:t>
+      </w:r>
+    </w:p>
+    <w:p>
+      <w:pPr>
         <w:spacing w:after="0" w:line="480" w:lineRule="auto"/>
         <w:jc w:val="center"/>
         <w:rPr>
@@ -4030,6 +5231,7 @@
           <w:sz w:val="24"/>
           <w:szCs w:val="24"/>
         </w:rPr>
+        <w:lastRenderedPageBreak/>
         <w:t>***Survey</w:t>
       </w:r>
     </w:p>
@@ -4070,27 +5272,7 @@
           <w:sz w:val="24"/>
           <w:szCs w:val="24"/>
         </w:rPr>
-        <w:t xml:space="preserve">***Link to </w:t>
-      </w:r>
-      <w:proofErr w:type="spellStart"/>
-      <w:r>
-        <w:rPr>
-          <w:rFonts w:ascii="Times New Roman" w:hAnsi="Times New Roman" w:cs="Times New Roman"/>
-          <w:color w:val="212121"/>
-          <w:sz w:val="24"/>
-          <w:szCs w:val="24"/>
-        </w:rPr>
-        <w:t>github</w:t>
-      </w:r>
-      <w:proofErr w:type="spellEnd"/>
-      <w:r>
-        <w:rPr>
-          <w:rFonts w:ascii="Times New Roman" w:hAnsi="Times New Roman" w:cs="Times New Roman"/>
-          <w:color w:val="212121"/>
-          <w:sz w:val="24"/>
-          <w:szCs w:val="24"/>
-        </w:rPr>
-        <w:t xml:space="preserve"> repo? Make an </w:t>
+        <w:t xml:space="preserve">***Link to github repo? Make an </w:t>
       </w:r>
       <w:r>
         <w:rPr>
@@ -4122,8 +5304,8 @@
       </w:r>
     </w:p>
     <w:sectPr>
-      <w:headerReference w:type="default" r:id="rId14"/>
-      <w:headerReference w:type="first" r:id="rId15"/>
+      <w:headerReference w:type="default" r:id="rId15"/>
+      <w:headerReference w:type="first" r:id="rId16"/>
       <w:pgSz w:w="12240" w:h="15840"/>
       <w:pgMar w:top="1440" w:right="1440" w:bottom="1440" w:left="1440" w:header="720" w:footer="720" w:gutter="0"/>
       <w:cols w:space="720"/>
@@ -4154,15 +5336,7 @@
         <w:t xml:space="preserve">in - </w:t>
       </w:r>
       <w:r>
-        <w:t xml:space="preserve">Was this using </w:t>
-      </w:r>
-      <w:proofErr w:type="spellStart"/>
-      <w:r>
-        <w:t>Matlab</w:t>
-      </w:r>
-      <w:proofErr w:type="spellEnd"/>
-      <w:r>
-        <w:t xml:space="preserve"> MIDI toolbox? </w:t>
+        <w:t xml:space="preserve">Was this using Matlab MIDI toolbox? </w:t>
       </w:r>
       <w:r>
         <w:t>Will cite</w:t>
@@ -4220,6 +5394,86 @@
       </w:r>
       <w:r>
         <w:t>Making a cool logistic regression plot</w:t>
+      </w:r>
+    </w:p>
+  </w:comment>
+  <w:comment w:id="4" w:author="Hannah Merseal" w:date="2021-01-31T19:30:00Z" w:initials="HM">
+    <w:p>
+      <w:pPr>
+        <w:pStyle w:val="CommentText"/>
+      </w:pPr>
+      <w:r>
+        <w:rPr>
+          <w:rStyle w:val="CommentReference"/>
+        </w:rPr>
+        <w:annotationRef/>
+      </w:r>
+      <w:r>
+        <w:t>Long ago, the linear regression terms lived in harmony. Then e</w:t>
+      </w:r>
+      <w:r>
+        <w:t xml:space="preserve">verything </w:t>
+      </w:r>
+      <w:r>
+        <w:t>changed when the Fire Nation attacked</w:t>
+      </w:r>
+    </w:p>
+  </w:comment>
+  <w:comment w:id="5" w:author="Hannah Merseal" w:date="2021-01-31T19:27:00Z" w:initials="HM">
+    <w:p>
+      <w:pPr>
+        <w:pStyle w:val="CommentText"/>
+      </w:pPr>
+      <w:r>
+        <w:rPr>
+          <w:rStyle w:val="CommentReference"/>
+        </w:rPr>
+        <w:annotationRef/>
+      </w:r>
+      <w:r>
+        <w:t xml:space="preserve">The nonmusicians are </w:t>
+      </w:r>
+      <w:r>
+        <w:t>faster</w:t>
+      </w:r>
+      <w:r>
+        <w:t>, which you can see in the plot</w:t>
+      </w:r>
+    </w:p>
+  </w:comment>
+  <w:comment w:id="6" w:author="Hannah Merseal" w:date="2021-01-31T19:28:00Z" w:initials="HM">
+    <w:p>
+      <w:pPr>
+        <w:pStyle w:val="CommentText"/>
+      </w:pPr>
+      <w:r>
+        <w:rPr>
+          <w:rStyle w:val="CommentReference"/>
+        </w:rPr>
+        <w:annotationRef/>
+      </w:r>
+      <w:r>
+        <w:t xml:space="preserve">Since these are linear terms added to the model and not interaction terms </w:t>
+      </w:r>
+      <w:r>
+        <w:t>with</w:t>
+      </w:r>
+      <w:bookmarkStart w:id="7" w:name="_GoBack"/>
+      <w:bookmarkEnd w:id="7"/>
+      <w:r>
+        <w:t xml:space="preserve"> the quadratic term </w:t>
+      </w:r>
+      <w:r>
+        <w:t xml:space="preserve">I think this is just generally “music listening makes </w:t>
+      </w:r>
+      <w:r>
+        <w:t>RT</w:t>
+      </w:r>
+      <w:r>
+        <w:t xml:space="preserve"> a little slower</w:t>
+      </w:r>
+      <w:r>
+        <w:t>”</w:t>
       </w:r>
     </w:p>
   </w:comment>
@@ -4232,6 +5486,9 @@
   <w15:commentEx w15:paraId="70C652ED" w15:done="0"/>
   <w15:commentEx w15:paraId="45716787" w15:done="0"/>
   <w15:commentEx w15:paraId="0383239B" w15:done="0"/>
+  <w15:commentEx w15:paraId="6CDE08FF" w15:done="0"/>
+  <w15:commentEx w15:paraId="776E3225" w15:done="0"/>
+  <w15:commentEx w15:paraId="7A866393" w15:done="0"/>
 </w15:commentsEx>
 </file>
 
@@ -4241,6 +5498,9 @@
   <w16cex:commentExtensible w16cex:durableId="23C11FA1" w16cex:dateUtc="2021-01-31T17:22:00Z"/>
   <w16cex:commentExtensible w16cex:durableId="23C14B2A" w16cex:dateUtc="2021-01-31T20:28:00Z"/>
   <w16cex:commentExtensible w16cex:durableId="23C1798F" w16cex:dateUtc="2021-01-31T23:46:00Z"/>
+  <w16cex:commentExtensible w16cex:durableId="23C183DC" w16cex:dateUtc="2021-02-01T00:30:00Z"/>
+  <w16cex:commentExtensible w16cex:durableId="23C1831F" w16cex:dateUtc="2021-02-01T00:27:00Z"/>
+  <w16cex:commentExtensible w16cex:durableId="23C1835A" w16cex:dateUtc="2021-02-01T00:28:00Z"/>
 </w16cex:commentsExtensible>
 </file>
 
@@ -4250,6 +5510,9 @@
   <w16cid:commentId w16cid:paraId="70C652ED" w16cid:durableId="23C11FA1"/>
   <w16cid:commentId w16cid:paraId="45716787" w16cid:durableId="23C14B2A"/>
   <w16cid:commentId w16cid:paraId="0383239B" w16cid:durableId="23C1798F"/>
+  <w16cid:commentId w16cid:paraId="6CDE08FF" w16cid:durableId="23C183DC"/>
+  <w16cid:commentId w16cid:paraId="776E3225" w16cid:durableId="23C1831F"/>
+  <w16cid:commentId w16cid:paraId="7A866393" w16cid:durableId="23C1835A"/>
 </w16cid:commentsIds>
 </file>
 
@@ -5041,6 +6304,59 @@
       <w:contextualSpacing/>
     </w:pPr>
   </w:style>
+  <w:style w:type="paragraph" w:styleId="HTMLPreformatted">
+    <w:name w:val="HTML Preformatted"/>
+    <w:basedOn w:val="Normal"/>
+    <w:link w:val="HTMLPreformattedChar"/>
+    <w:uiPriority w:val="99"/>
+    <w:semiHidden/>
+    <w:unhideWhenUsed/>
+    <w:rsid w:val="0048338B"/>
+    <w:pPr>
+      <w:tabs>
+        <w:tab w:val="left" w:pos="916"/>
+        <w:tab w:val="left" w:pos="1832"/>
+        <w:tab w:val="left" w:pos="2748"/>
+        <w:tab w:val="left" w:pos="3664"/>
+        <w:tab w:val="left" w:pos="4580"/>
+        <w:tab w:val="left" w:pos="5496"/>
+        <w:tab w:val="left" w:pos="6412"/>
+        <w:tab w:val="left" w:pos="7328"/>
+        <w:tab w:val="left" w:pos="8244"/>
+        <w:tab w:val="left" w:pos="9160"/>
+        <w:tab w:val="left" w:pos="10076"/>
+        <w:tab w:val="left" w:pos="10992"/>
+        <w:tab w:val="left" w:pos="11908"/>
+        <w:tab w:val="left" w:pos="12824"/>
+        <w:tab w:val="left" w:pos="13740"/>
+        <w:tab w:val="left" w:pos="14656"/>
+      </w:tabs>
+      <w:spacing w:after="0" w:line="240" w:lineRule="auto"/>
+    </w:pPr>
+    <w:rPr>
+      <w:rFonts w:ascii="Courier New" w:eastAsia="Times New Roman" w:hAnsi="Courier New" w:cs="Courier New"/>
+      <w:sz w:val="20"/>
+      <w:szCs w:val="20"/>
+    </w:rPr>
+  </w:style>
+  <w:style w:type="character" w:customStyle="1" w:styleId="HTMLPreformattedChar">
+    <w:name w:val="HTML Preformatted Char"/>
+    <w:basedOn w:val="DefaultParagraphFont"/>
+    <w:link w:val="HTMLPreformatted"/>
+    <w:uiPriority w:val="99"/>
+    <w:semiHidden/>
+    <w:rsid w:val="0048338B"/>
+    <w:rPr>
+      <w:rFonts w:ascii="Courier New" w:eastAsia="Times New Roman" w:hAnsi="Courier New" w:cs="Courier New"/>
+      <w:sz w:val="20"/>
+      <w:szCs w:val="20"/>
+    </w:rPr>
+  </w:style>
+  <w:style w:type="character" w:customStyle="1" w:styleId="gnkrckgcgsb">
+    <w:name w:val="gnkrckgcgsb"/>
+    <w:basedOn w:val="DefaultParagraphFont"/>
+    <w:rsid w:val="0048338B"/>
+  </w:style>
 </w:styles>
 </file>
 
@@ -5340,18 +6656,18 @@
 </file>
 
 <file path=customXml/item1.xml><?xml version="1.0" encoding="utf-8"?>
-<p:properties xmlns:p="http://schemas.microsoft.com/office/2006/metadata/properties" xmlns:xsi="http://www.w3.org/2001/XMLSchema-instance" xmlns:pc="http://schemas.microsoft.com/office/infopath/2007/PartnerControls">
-  <documentManagement/>
-</p:properties>
-</file>
-
-<file path=customXml/item2.xml><?xml version="1.0" encoding="utf-8"?>
 <?mso-contentType ?>
 <FormTemplates xmlns="http://schemas.microsoft.com/sharepoint/v3/contenttype/forms">
   <Display>DocumentLibraryForm</Display>
   <Edit>DocumentLibraryForm</Edit>
   <New>DocumentLibraryForm</New>
 </FormTemplates>
+</file>
+
+<file path=customXml/item2.xml><?xml version="1.0" encoding="utf-8"?>
+<p:properties xmlns:p="http://schemas.microsoft.com/office/2006/metadata/properties" xmlns:xsi="http://www.w3.org/2001/XMLSchema-instance" xmlns:pc="http://schemas.microsoft.com/office/infopath/2007/PartnerControls">
+  <documentManagement/>
+</p:properties>
 </file>
 
 <file path=customXml/item3.xml><?xml version="1.0" encoding="utf-8"?>
@@ -5539,18 +6855,18 @@
 </file>
 
 <file path=customXml/itemProps1.xml><?xml version="1.0" encoding="utf-8"?>
-<ds:datastoreItem xmlns:ds="http://schemas.openxmlformats.org/officeDocument/2006/customXml" ds:itemID="{06CBEA9A-4209-45FE-9D69-EF5CFE26A7E6}">
+<ds:datastoreItem xmlns:ds="http://schemas.openxmlformats.org/officeDocument/2006/customXml" ds:itemID="{E2CC8551-8A67-4DF5-BF25-7D876E3BA34D}">
   <ds:schemaRefs>
-    <ds:schemaRef ds:uri="http://schemas.microsoft.com/office/2006/metadata/properties"/>
-    <ds:schemaRef ds:uri="http://schemas.microsoft.com/office/infopath/2007/PartnerControls"/>
+    <ds:schemaRef ds:uri="http://schemas.microsoft.com/sharepoint/v3/contenttype/forms"/>
   </ds:schemaRefs>
 </ds:datastoreItem>
 </file>
 
 <file path=customXml/itemProps2.xml><?xml version="1.0" encoding="utf-8"?>
-<ds:datastoreItem xmlns:ds="http://schemas.openxmlformats.org/officeDocument/2006/customXml" ds:itemID="{E2CC8551-8A67-4DF5-BF25-7D876E3BA34D}">
+<ds:datastoreItem xmlns:ds="http://schemas.openxmlformats.org/officeDocument/2006/customXml" ds:itemID="{06CBEA9A-4209-45FE-9D69-EF5CFE26A7E6}">
   <ds:schemaRefs>
-    <ds:schemaRef ds:uri="http://schemas.microsoft.com/sharepoint/v3/contenttype/forms"/>
+    <ds:schemaRef ds:uri="http://schemas.microsoft.com/office/2006/metadata/properties"/>
+    <ds:schemaRef ds:uri="http://schemas.microsoft.com/office/infopath/2007/PartnerControls"/>
   </ds:schemaRefs>
 </ds:datastoreItem>
 </file>

</xml_diff>